<commit_message>
Add chapter about in-place updates using the SPECCHIO update tool
</commit_message>
<xml_diff>
--- a/SPECCHIO_VMUpgradeGuide.docx
+++ b/SPECCHIO_VMUpgradeGuide.docx
@@ -15,7 +15,7 @@
     </w:p>
     <w:p>
       <w:pPr>
-        <w:pStyle w:val="ContentsHeading"/>
+        <w:pStyle w:val="TOAHeading"/>
         <w:rPr/>
       </w:pPr>
       <w:r>
@@ -61,7 +61,26 @@
       <w:pPr>
         <w:pStyle w:val="Contents2"/>
         <w:tabs>
-          <w:tab w:val="right" w:pos="9689" w:leader="dot"/>
+          <w:tab w:val="right" w:pos="9972" w:leader="dot"/>
+        </w:tabs>
+        <w:rPr/>
+      </w:pPr>
+      <w:hyperlink w:anchor="__RefHeading___Toc121_1691154109">
+        <w:r>
+          <w:rPr>
+            <w:rStyle w:val="IndexLink"/>
+          </w:rPr>
+          <w:t>In-place Update</w:t>
+          <w:tab/>
+          <w:t>1</w:t>
+        </w:r>
+      </w:hyperlink>
+    </w:p>
+    <w:p>
+      <w:pPr>
+        <w:pStyle w:val="Contents1"/>
+        <w:tabs>
+          <w:tab w:val="right" w:pos="9972" w:leader="dot"/>
         </w:tabs>
         <w:rPr/>
       </w:pPr>
@@ -70,17 +89,17 @@
           <w:rPr>
             <w:rStyle w:val="IndexLink"/>
           </w:rPr>
-          <w:t>Virtual Machine Image Update</w:t>
+          <w:t>Virtual Machine Image Upgrade</w:t>
           <w:tab/>
-          <w:t>1</w:t>
+          <w:t>2</w:t>
         </w:r>
       </w:hyperlink>
     </w:p>
     <w:p>
       <w:pPr>
-        <w:pStyle w:val="Contents3"/>
+        <w:pStyle w:val="Contents2"/>
         <w:tabs>
-          <w:tab w:val="right" w:pos="9406" w:leader="dot"/>
+          <w:tab w:val="right" w:pos="9972" w:leader="dot"/>
         </w:tabs>
         <w:rPr/>
       </w:pPr>
@@ -91,15 +110,15 @@
           </w:rPr>
           <w:t>Database Export</w:t>
           <w:tab/>
-          <w:t>1</w:t>
+          <w:t>3</w:t>
         </w:r>
       </w:hyperlink>
     </w:p>
     <w:p>
       <w:pPr>
-        <w:pStyle w:val="Contents3"/>
+        <w:pStyle w:val="Contents2"/>
         <w:tabs>
-          <w:tab w:val="right" w:pos="9406" w:leader="dot"/>
+          <w:tab w:val="right" w:pos="9972" w:leader="dot"/>
         </w:tabs>
         <w:rPr/>
       </w:pPr>
@@ -116,9 +135,9 @@
     </w:p>
     <w:p>
       <w:pPr>
-        <w:pStyle w:val="Contents3"/>
+        <w:pStyle w:val="Contents2"/>
         <w:tabs>
-          <w:tab w:val="right" w:pos="9406" w:leader="dot"/>
+          <w:tab w:val="right" w:pos="9972" w:leader="dot"/>
         </w:tabs>
         <w:rPr/>
       </w:pPr>
@@ -135,6 +154,25 @@
     </w:p>
     <w:p>
       <w:pPr>
+        <w:pStyle w:val="Contents1"/>
+        <w:tabs>
+          <w:tab w:val="right" w:pos="9972" w:leader="dot"/>
+        </w:tabs>
+        <w:rPr/>
+      </w:pPr>
+      <w:hyperlink w:anchor="__RefHeading___Toc119_1691154109">
+        <w:r>
+          <w:rPr>
+            <w:rStyle w:val="IndexLink"/>
+          </w:rPr>
+          <w:t>Apply Schema Changes</w:t>
+          <w:tab/>
+          <w:t>7</w:t>
+        </w:r>
+      </w:hyperlink>
+    </w:p>
+    <w:p>
+      <w:pPr>
         <w:pStyle w:val="TextBody"/>
         <w:rPr/>
       </w:pPr>
@@ -148,55 +186,36 @@
     </w:p>
     <w:p>
       <w:pPr>
-        <w:pStyle w:val="TextBody"/>
-        <w:rPr/>
-      </w:pPr>
-      <w:r>
-        <w:rPr/>
-      </w:r>
-    </w:p>
-    <w:p>
-      <w:pPr>
         <w:pStyle w:val="Heading1"/>
-        <w:numPr>
-          <w:ilvl w:val="0"/>
-          <w:numId w:val="1"/>
-        </w:numPr>
-        <w:rPr/>
-      </w:pPr>
-      <w:bookmarkStart w:id="0" w:name="__RefHeading___Toc204_1734721227"/>
-      <w:bookmarkEnd w:id="0"/>
-      <w:r>
-        <w:rPr/>
-        <w:t>Upgrade</w:t>
-      </w:r>
-      <w:r>
-        <w:rPr/>
-        <w:t xml:space="preserve"> Scenarios</w:t>
-      </w:r>
-    </w:p>
-    <w:p>
-      <w:pPr>
-        <w:pStyle w:val="TextBody"/>
-        <w:rPr/>
-      </w:pPr>
-      <w:r>
-        <w:rPr/>
-        <w:t>There are two possible scenarios when upgrade the SPECCHIO virtual machine.</w:t>
-      </w:r>
-    </w:p>
-    <w:p>
-      <w:pPr>
-        <w:pStyle w:val="TextBody"/>
         <w:numPr>
           <w:ilvl w:val="0"/>
           <w:numId w:val="2"/>
         </w:numPr>
         <w:rPr/>
       </w:pPr>
-      <w:r>
-        <w:rPr/>
-        <w:t>Replacing the virtual machine image with a newer version of it</w:t>
+      <w:bookmarkStart w:id="0" w:name="__RefHeading___Toc204_1734721227"/>
+      <w:bookmarkEnd w:id="0"/>
+      <w:r>
+        <w:rPr/>
+        <w:t>Upgrade Scenarios</w:t>
+      </w:r>
+    </w:p>
+    <w:p>
+      <w:pPr>
+        <w:pStyle w:val="TextBody"/>
+        <w:rPr/>
+      </w:pPr>
+      <w:r>
+        <w:rPr/>
+        <w:t>There are two possible scenarios when upgrad</w:t>
+      </w:r>
+      <w:r>
+        <w:rPr/>
+        <w:t>ing</w:t>
+      </w:r>
+      <w:r>
+        <w:rPr/>
+        <w:t xml:space="preserve"> SPECCHIO.</w:t>
       </w:r>
     </w:p>
     <w:p>
@@ -204,13 +223,27 @@
         <w:pStyle w:val="TextBody"/>
         <w:numPr>
           <w:ilvl w:val="0"/>
-          <w:numId w:val="2"/>
+          <w:numId w:val="3"/>
         </w:numPr>
         <w:rPr/>
       </w:pPr>
       <w:r>
         <w:rPr/>
         <w:t>Updating the SPECCHIO client and server inside the virtual machine.</w:t>
+      </w:r>
+    </w:p>
+    <w:p>
+      <w:pPr>
+        <w:pStyle w:val="TextBody"/>
+        <w:numPr>
+          <w:ilvl w:val="0"/>
+          <w:numId w:val="3"/>
+        </w:numPr>
+        <w:rPr/>
+      </w:pPr>
+      <w:r>
+        <w:rPr/>
+        <w:t>Replacing the virtual machine image with a newer version of it.</w:t>
       </w:r>
     </w:p>
     <w:p>
@@ -231,106 +264,43 @@
         </w:numPr>
         <w:rPr/>
       </w:pPr>
-      <w:bookmarkStart w:id="1" w:name="__RefHeading___Toc206_1734721227"/>
+      <w:bookmarkStart w:id="1" w:name="__RefHeading___Toc121_1691154109"/>
       <w:bookmarkEnd w:id="1"/>
       <w:r>
         <w:rPr/>
-        <w:t xml:space="preserve">Virtual Machine Image </w:t>
-      </w:r>
-      <w:r>
-        <w:rPr/>
-        <w:t>Upgrade</w:t>
-      </w:r>
-    </w:p>
-    <w:p>
-      <w:pPr>
-        <w:pStyle w:val="TextBody"/>
-        <w:rPr/>
-      </w:pPr>
-      <w:r>
-        <w:rPr/>
-        <w:t>To upgrade the virtual machine image you want download the newest version from the website. Then start the as well as the old virtual machine side by side.</w:t>
-      </w:r>
-    </w:p>
-    <w:p>
-      <w:pPr>
-        <w:pStyle w:val="TextBody"/>
-        <w:rPr/>
-      </w:pPr>
-      <w:r>
-        <w:rPr/>
-        <w:t xml:space="preserve">By default the only persistent thing inside the virtual machine is the database. The database can be exported through the built in SPECCHIO backup tool. This export </w:t>
-      </w:r>
-      <w:r>
-        <w:rPr/>
-        <w:t xml:space="preserve">(also called dump) </w:t>
-      </w:r>
-      <w:r>
-        <w:rPr/>
-        <w:t>can then be transferred to the new virtual machine and imported using the same tool.</w:t>
-      </w:r>
-    </w:p>
-    <w:p>
-      <w:pPr>
-        <w:pStyle w:val="Heading3"/>
-        <w:numPr>
-          <w:ilvl w:val="0"/>
-          <w:numId w:val="0"/>
-        </w:numPr>
-        <w:rPr/>
-      </w:pPr>
-      <w:r>
-        <w:rPr/>
-      </w:r>
-      <w:r>
-        <w:br w:type="page"/>
-      </w:r>
-    </w:p>
-    <w:p>
-      <w:pPr>
-        <w:pStyle w:val="Heading3"/>
-        <w:numPr>
-          <w:ilvl w:val="2"/>
-          <w:numId w:val="1"/>
-        </w:numPr>
-        <w:rPr/>
-      </w:pPr>
-      <w:bookmarkStart w:id="2" w:name="__RefHeading___Toc208_1734721227"/>
-      <w:bookmarkEnd w:id="2"/>
-      <w:r>
-        <w:rPr/>
-        <w:t>Database Export</w:t>
-      </w:r>
-    </w:p>
-    <w:p>
-      <w:pPr>
-        <w:pStyle w:val="TextBody"/>
-        <w:rPr/>
-      </w:pPr>
-      <w:r>
-        <w:rPr/>
-        <w:t>Simply click on the desktop Link called “SPECCHIO Backup Tool”</w:t>
-      </w:r>
-    </w:p>
-    <w:p>
-      <w:pPr>
-        <w:pStyle w:val="TextBody"/>
-        <w:rPr/>
-      </w:pPr>
-      <w:r>
+        <w:t>In-place Update</w:t>
+      </w:r>
+    </w:p>
+    <w:p>
+      <w:pPr>
+        <w:pStyle w:val="TextBody"/>
+        <w:rPr/>
+      </w:pPr>
+      <w:r>
+        <w:rPr/>
+        <w:t>Most of the times you simply want to get your hands on a new SPECCHIO release. For this you need to start the “SPECCHIO Update Tool” and confirm the dialog. The script will then download the most recent SPECCHIO client and webapp release.</w:t>
+      </w:r>
+    </w:p>
+    <w:p>
+      <w:pPr>
+        <w:pStyle w:val="TextBody"/>
+        <w:rPr/>
+      </w:pPr>
+      <w:r>
+        <w:rPr/>
         <w:drawing>
-          <wp:anchor behindDoc="0" distT="0" distB="0" distL="0" distR="0" simplePos="0" locked="0" layoutInCell="1" allowOverlap="1" relativeHeight="2">
+          <wp:anchor behindDoc="0" distT="0" distB="0" distL="0" distR="0" simplePos="0" locked="0" layoutInCell="1" allowOverlap="1" relativeHeight="14">
             <wp:simplePos x="0" y="0"/>
             <wp:positionH relativeFrom="column">
-              <wp:posOffset>2094865</wp:posOffset>
+              <wp:align>center</wp:align>
             </wp:positionH>
             <wp:positionV relativeFrom="paragraph">
-              <wp:posOffset>128905</wp:posOffset>
+              <wp:posOffset>635</wp:posOffset>
             </wp:positionV>
-            <wp:extent cx="2641600" cy="2262505"/>
+            <wp:extent cx="5052060" cy="2945765"/>
             <wp:effectExtent l="0" t="0" r="0" b="0"/>
             <wp:wrapSquare wrapText="largest"/>
-            <wp:docPr id="1" name="Image2" descr=""/>
+            <wp:docPr id="1" name="Image13" descr=""/>
             <wp:cNvGraphicFramePr>
               <a:graphicFrameLocks xmlns:a="http://schemas.openxmlformats.org/drawingml/2006/main" noChangeAspect="1"/>
             </wp:cNvGraphicFramePr>
@@ -338,7 +308,7 @@
               <a:graphicData uri="http://schemas.openxmlformats.org/drawingml/2006/picture">
                 <pic:pic xmlns:pic="http://schemas.openxmlformats.org/drawingml/2006/picture">
                   <pic:nvPicPr>
-                    <pic:cNvPr id="1" name="Image2" descr=""/>
+                    <pic:cNvPr id="1" name="Image13" descr=""/>
                     <pic:cNvPicPr>
                       <a:picLocks noChangeAspect="1" noChangeArrowheads="1"/>
                     </pic:cNvPicPr>
@@ -352,7 +322,7 @@
                   <pic:spPr bwMode="auto">
                     <a:xfrm>
                       <a:off x="0" y="0"/>
-                      <a:ext cx="2641600" cy="2262505"/>
+                      <a:ext cx="5052060" cy="2945765"/>
                     </a:xfrm>
                     <a:prstGeom prst="rect">
                       <a:avLst/>
@@ -363,49 +333,18 @@
             </a:graphic>
           </wp:anchor>
         </w:drawing>
-      </w:r>
-      <w:r>
-        <w:rPr/>
-        <w:tab/>
-      </w:r>
-    </w:p>
-    <w:p>
-      <w:pPr>
-        <w:pStyle w:val="TextBody"/>
-        <w:rPr/>
-      </w:pPr>
-      <w:r>
-        <w:rPr/>
-      </w:r>
-    </w:p>
-    <w:p>
-      <w:pPr>
-        <w:pStyle w:val="TextBody"/>
-        <w:rPr/>
-      </w:pPr>
-      <w:r>
-        <w:rPr/>
-      </w:r>
-    </w:p>
-    <w:p>
-      <w:pPr>
-        <w:pStyle w:val="TextBody"/>
-        <w:rPr/>
-      </w:pPr>
-      <w:r>
-        <w:rPr/>
         <mc:AlternateContent>
           <mc:Choice Requires="wps">
             <w:drawing>
-              <wp:anchor behindDoc="0" distT="0" distB="0" distL="0" distR="0" simplePos="0" locked="0" layoutInCell="1" allowOverlap="1" relativeHeight="4">
+              <wp:anchor behindDoc="0" distT="0" distB="0" distL="0" distR="0" simplePos="0" locked="0" layoutInCell="1" allowOverlap="1" relativeHeight="17">
                 <wp:simplePos x="0" y="0"/>
                 <wp:positionH relativeFrom="column">
-                  <wp:posOffset>2974975</wp:posOffset>
+                  <wp:posOffset>1870710</wp:posOffset>
                 </wp:positionH>
                 <wp:positionV relativeFrom="paragraph">
-                  <wp:posOffset>-8255</wp:posOffset>
+                  <wp:posOffset>1256665</wp:posOffset>
                 </wp:positionV>
-                <wp:extent cx="506730" cy="194945"/>
+                <wp:extent cx="507365" cy="195580"/>
                 <wp:effectExtent l="0" t="0" r="0" b="0"/>
                 <wp:wrapNone/>
                 <wp:docPr id="2" name="Shape1"/>
@@ -416,13 +355,13 @@
                       <wps:spPr>
                         <a:xfrm>
                           <a:off x="0" y="0"/>
-                          <a:ext cx="506160" cy="194400"/>
+                          <a:ext cx="506880" cy="195120"/>
                         </a:xfrm>
                         <a:custGeom>
                           <a:avLst/>
                           <a:gdLst/>
                           <a:ahLst/>
-                          <a:rect l="0" t="0" r="r" b="b"/>
+                          <a:rect l="l" t="t" r="r" b="b"/>
                           <a:pathLst>
                             <a:path w="799" h="308">
                               <a:moveTo>
@@ -475,108 +414,149 @@
             </w:drawing>
           </mc:Choice>
           <mc:Fallback>
-            <w:pict>
-              <v:shapetype id="shapetype_66" coordsize="21600,21600" o:spt="66" adj="10800,10800" path="m,10800l@3,l@3@5l21600@5l21600@6l@3@6l@3,21600xe">
-                <v:stroke joinstyle="miter"/>
-                <v:formulas>
-                  <v:f eqn="val 21600"/>
-                  <v:f eqn="val #1"/>
-                  <v:f eqn="val #0"/>
-                  <v:f eqn="sum 0 @2 0"/>
-                  <v:f eqn="prod 1 @1 2"/>
-                  <v:f eqn="sum 10800 0 @4"/>
-                  <v:f eqn="sum 10800 @4 0"/>
-                  <v:f eqn="prod @5 @2 10800"/>
-                  <v:f eqn="sum @3 0 @7"/>
-                </v:formulas>
-                <v:path gradientshapeok="t" o:connecttype="rect" textboxrect="@8,@5,21600,@6"/>
-                <v:handles>
-                  <v:h position="21600,@5"/>
-                  <v:h position="@3,0"/>
-                </v:handles>
-              </v:shapetype>
-              <v:shape id="shape_0" ID="Shape1" fillcolor="#ef413d" stroked="t" style="position:absolute;margin-left:234.25pt;margin-top:-0.65pt;width:39.8pt;height:15.25pt" type="shapetype_66">
-                <w10:wrap type="none"/>
-                <v:fill o:detectmouseclick="t" color2="#10bec2"/>
-                <v:stroke color="#ef413d" joinstyle="round" endcap="flat"/>
-              </v:shape>
-            </w:pict>
+            <w:pict/>
           </mc:Fallback>
         </mc:AlternateContent>
       </w:r>
-    </w:p>
-    <w:p>
-      <w:pPr>
-        <w:pStyle w:val="TextBody"/>
-        <w:rPr/>
-      </w:pPr>
-      <w:r>
-        <w:rPr/>
-      </w:r>
-    </w:p>
-    <w:p>
-      <w:pPr>
-        <w:pStyle w:val="TextBody"/>
-        <w:rPr/>
-      </w:pPr>
-      <w:r>
-        <w:rPr/>
-      </w:r>
-    </w:p>
-    <w:p>
-      <w:pPr>
-        <w:pStyle w:val="TextBody"/>
-        <w:rPr/>
-      </w:pPr>
-      <w:r>
-        <w:rPr/>
-      </w:r>
-    </w:p>
-    <w:p>
-      <w:pPr>
-        <w:pStyle w:val="TextBody"/>
-        <w:rPr/>
-      </w:pPr>
-      <w:r>
-        <w:rPr/>
-      </w:r>
-    </w:p>
-    <w:p>
-      <w:pPr>
-        <w:pStyle w:val="TextBody"/>
-        <w:rPr/>
-      </w:pPr>
-      <w:r>
-        <w:rPr/>
-      </w:r>
-    </w:p>
-    <w:p>
-      <w:pPr>
-        <w:pStyle w:val="TextBody"/>
-        <w:rPr/>
-      </w:pPr>
-      <w:r>
-        <w:rPr/>
-        <w:t xml:space="preserve">You will then be asked whether you would like to do backup or restore an existing </w:t>
-      </w:r>
-      <w:r>
-        <w:rPr/>
-        <w:t>dump</w:t>
-      </w:r>
-      <w:r>
-        <w:rPr/>
-        <w:t>. Select “Backup”:</w:t>
-      </w:r>
-    </w:p>
-    <w:p>
-      <w:pPr>
-        <w:pStyle w:val="TextBody"/>
-        <w:rPr/>
-      </w:pPr>
-      <w:r>
-        <w:rPr/>
+      <w:r>
+        <w:br w:type="page"/>
+      </w:r>
+    </w:p>
+    <w:p>
+      <w:pPr>
+        <w:pStyle w:val="Heading1"/>
+        <w:numPr>
+          <w:ilvl w:val="0"/>
+          <w:numId w:val="1"/>
+        </w:numPr>
+        <w:rPr/>
+      </w:pPr>
+      <w:bookmarkStart w:id="2" w:name="__RefHeading___Toc206_1734721227"/>
+      <w:bookmarkEnd w:id="2"/>
+      <w:r>
+        <w:rPr/>
+        <w:t>Virtual Machine Image Upgrade</w:t>
+      </w:r>
+    </w:p>
+    <w:p>
+      <w:pPr>
+        <w:pStyle w:val="TextBody"/>
+        <w:rPr/>
+      </w:pPr>
+      <w:r>
+        <w:rPr/>
+        <w:t xml:space="preserve">To upgrade the virtual machine image you want download the newest version from the website. Then start the </w:t>
+      </w:r>
+      <w:r>
+        <w:rPr/>
+        <w:t>new virtual machine</w:t>
+      </w:r>
+      <w:r>
+        <w:rPr/>
+        <w:t xml:space="preserve"> as well as the old </w:t>
+      </w:r>
+      <w:r>
+        <w:rPr/>
+        <w:t>one</w:t>
+      </w:r>
+      <w:r>
+        <w:rPr/>
+        <w:t xml:space="preserve"> side by side.</w:t>
+      </w:r>
+    </w:p>
+    <w:p>
+      <w:pPr>
+        <w:pStyle w:val="TextBody"/>
+        <w:rPr/>
+      </w:pPr>
+      <w:r>
+        <w:rPr/>
+        <w:t>By default the only persistent thing inside the virtual machine is the database. The database can be exported through the built in SPECCHIO backup tool. This export (also called dump) can then be transferred to the new virtual machine and imported using the same tool.</w:t>
+      </w:r>
+    </w:p>
+    <w:p>
+      <w:pPr>
+        <w:pStyle w:val="TextBody"/>
+        <w:rPr/>
+      </w:pPr>
+      <w:r>
+        <w:rPr/>
+        <w:t xml:space="preserve">You might also consider to create a snapshot of your current virtual machine (just in case). Checkout the </w:t>
+      </w:r>
+      <w:r>
+        <w:fldChar w:fldCharType="begin"/>
+      </w:r>
+      <w:r>
+        <w:rPr>
+          <w:rStyle w:val="InternetLink"/>
+        </w:rPr>
+        <w:instrText> HYPERLINK "https://www.virtualbox.org/manual/ch01.html" \l "snapshots"</w:instrText>
+      </w:r>
+      <w:r>
+        <w:rPr>
+          <w:rStyle w:val="InternetLink"/>
+        </w:rPr>
+        <w:fldChar w:fldCharType="separate"/>
+      </w:r>
+      <w:r>
+        <w:rPr>
+          <w:rStyle w:val="InternetLink"/>
+        </w:rPr>
+        <w:t>virtualbox manual</w:t>
+      </w:r>
+      <w:r>
+        <w:rPr>
+          <w:rStyle w:val="InternetLink"/>
+        </w:rPr>
+        <w:fldChar w:fldCharType="end"/>
+      </w:r>
+      <w:r>
+        <w:rPr/>
+        <w:t xml:space="preserve"> on how to do this.</w:t>
+      </w:r>
+    </w:p>
+    <w:p>
+      <w:pPr>
+        <w:pStyle w:val="Heading2"/>
+        <w:numPr>
+          <w:ilvl w:val="1"/>
+          <w:numId w:val="1"/>
+        </w:numPr>
+        <w:rPr/>
+      </w:pPr>
+      <w:bookmarkStart w:id="3" w:name="__RefHeading___Toc208_1734721227"/>
+      <w:bookmarkEnd w:id="3"/>
+      <w:r>
+        <w:rPr/>
+        <w:t>Database Export</w:t>
+      </w:r>
+    </w:p>
+    <w:p>
+      <w:pPr>
+        <w:pStyle w:val="TextBody"/>
+        <w:rPr/>
+      </w:pPr>
+      <w:r>
+        <w:rPr/>
+        <w:t xml:space="preserve">Simply click on the desktop </w:t>
+      </w:r>
+      <w:r>
+        <w:rPr/>
+        <w:t>l</w:t>
+      </w:r>
+      <w:r>
+        <w:rPr/>
+        <w:t>ink called “SPECCHIO Backup Tool”. You will then be asked whether you would like to do backup or restore an existing dump. Select “Backup”:</w:t>
+      </w:r>
+    </w:p>
+    <w:p>
+      <w:pPr>
+        <w:pStyle w:val="TextBody"/>
+        <w:rPr/>
+      </w:pPr>
+      <w:r>
         <w:drawing>
-          <wp:anchor behindDoc="0" distT="0" distB="0" distL="0" distR="0" simplePos="0" locked="0" layoutInCell="1" allowOverlap="1" relativeHeight="3">
+          <wp:anchor behindDoc="0" distT="0" distB="0" distL="0" distR="0" simplePos="0" locked="0" layoutInCell="1" allowOverlap="1" relativeHeight="15">
             <wp:simplePos x="0" y="0"/>
             <wp:positionH relativeFrom="column">
               <wp:align>center</wp:align>
@@ -584,10 +564,10 @@
             <wp:positionV relativeFrom="paragraph">
               <wp:posOffset>635</wp:posOffset>
             </wp:positionV>
-            <wp:extent cx="2736850" cy="1600200"/>
+            <wp:extent cx="4638675" cy="3330575"/>
             <wp:effectExtent l="0" t="0" r="0" b="0"/>
             <wp:wrapSquare wrapText="largest"/>
-            <wp:docPr id="3" name="Image1" descr=""/>
+            <wp:docPr id="3" name="Image2" descr=""/>
             <wp:cNvGraphicFramePr>
               <a:graphicFrameLocks xmlns:a="http://schemas.openxmlformats.org/drawingml/2006/main" noChangeAspect="1"/>
             </wp:cNvGraphicFramePr>
@@ -595,7 +575,7 @@
               <a:graphicData uri="http://schemas.openxmlformats.org/drawingml/2006/picture">
                 <pic:pic xmlns:pic="http://schemas.openxmlformats.org/drawingml/2006/picture">
                   <pic:nvPicPr>
-                    <pic:cNvPr id="3" name="Image1" descr=""/>
+                    <pic:cNvPr id="3" name="Image2" descr=""/>
                     <pic:cNvPicPr>
                       <a:picLocks noChangeAspect="1" noChangeArrowheads="1"/>
                     </pic:cNvPicPr>
@@ -609,7 +589,7 @@
                   <pic:spPr bwMode="auto">
                     <a:xfrm>
                       <a:off x="0" y="0"/>
-                      <a:ext cx="2736850" cy="1600200"/>
+                      <a:ext cx="4638675" cy="3330575"/>
                     </a:xfrm>
                     <a:prstGeom prst="rect">
                       <a:avLst/>
@@ -621,64 +601,211 @@
           </wp:anchor>
         </w:drawing>
       </w:r>
-    </w:p>
-    <w:p>
-      <w:pPr>
-        <w:pStyle w:val="TextBody"/>
-        <w:rPr/>
-      </w:pPr>
-      <w:r>
-        <w:rPr/>
-      </w:r>
-    </w:p>
-    <w:p>
-      <w:pPr>
-        <w:pStyle w:val="TextBody"/>
-        <w:rPr/>
-      </w:pPr>
-      <w:r>
-        <w:rPr/>
-      </w:r>
-    </w:p>
-    <w:p>
-      <w:pPr>
-        <w:pStyle w:val="TextBody"/>
-        <w:rPr/>
-      </w:pPr>
-      <w:r>
-        <w:rPr/>
-      </w:r>
-    </w:p>
-    <w:p>
-      <w:pPr>
-        <w:pStyle w:val="TextBody"/>
-        <w:rPr/>
-      </w:pPr>
-      <w:r>
-        <w:rPr/>
-      </w:r>
-    </w:p>
-    <w:p>
-      <w:pPr>
-        <w:pStyle w:val="TextBody"/>
-        <w:rPr/>
-      </w:pPr>
-      <w:r>
-        <w:rPr/>
-      </w:r>
-    </w:p>
-    <w:p>
-      <w:pPr>
-        <w:pStyle w:val="TextBody"/>
-        <w:rPr/>
-      </w:pPr>
-      <w:r>
-        <w:rPr/>
-        <w:t xml:space="preserve">Confirm once more </w:t>
-      </w:r>
-      <w:r>
-        <w:rPr/>
-        <w:t>that you want to create a backup. Also ensure that your virtual machine has enough space to store the database export:</w:t>
+      <w:r>
+        <w:rPr/>
+        <w:tab/>
+      </w:r>
+    </w:p>
+    <w:p>
+      <w:pPr>
+        <w:pStyle w:val="TextBody"/>
+        <w:rPr/>
+      </w:pPr>
+      <w:r>
+        <w:rPr/>
+        <mc:AlternateContent>
+          <mc:Choice Requires="wps">
+            <w:drawing>
+              <wp:anchor behindDoc="0" distT="0" distB="0" distL="0" distR="0" simplePos="0" locked="0" layoutInCell="1" allowOverlap="1" relativeHeight="16">
+                <wp:simplePos x="0" y="0"/>
+                <wp:positionH relativeFrom="column">
+                  <wp:posOffset>2011045</wp:posOffset>
+                </wp:positionH>
+                <wp:positionV relativeFrom="paragraph">
+                  <wp:posOffset>31750</wp:posOffset>
+                </wp:positionV>
+                <wp:extent cx="507365" cy="195580"/>
+                <wp:effectExtent l="0" t="0" r="0" b="0"/>
+                <wp:wrapNone/>
+                <wp:docPr id="4" name="Shape1"/>
+                <a:graphic xmlns:a="http://schemas.openxmlformats.org/drawingml/2006/main">
+                  <a:graphicData uri="http://schemas.microsoft.com/office/word/2010/wordprocessingShape">
+                    <wps:wsp>
+                      <wps:cNvSpPr/>
+                      <wps:spPr>
+                        <a:xfrm>
+                          <a:off x="0" y="0"/>
+                          <a:ext cx="506880" cy="195120"/>
+                        </a:xfrm>
+                        <a:custGeom>
+                          <a:avLst/>
+                          <a:gdLst/>
+                          <a:ahLst/>
+                          <a:rect l="l" t="t" r="r" b="b"/>
+                          <a:pathLst>
+                            <a:path w="799" h="308">
+                              <a:moveTo>
+                                <a:pt x="798" y="76"/>
+                              </a:moveTo>
+                              <a:lnTo>
+                                <a:pt x="199" y="76"/>
+                              </a:lnTo>
+                              <a:lnTo>
+                                <a:pt x="199" y="0"/>
+                              </a:lnTo>
+                              <a:lnTo>
+                                <a:pt x="0" y="153"/>
+                              </a:lnTo>
+                              <a:lnTo>
+                                <a:pt x="199" y="307"/>
+                              </a:lnTo>
+                              <a:lnTo>
+                                <a:pt x="199" y="230"/>
+                              </a:lnTo>
+                              <a:lnTo>
+                                <a:pt x="798" y="230"/>
+                              </a:lnTo>
+                              <a:lnTo>
+                                <a:pt x="798" y="76"/>
+                              </a:lnTo>
+                            </a:path>
+                          </a:pathLst>
+                        </a:custGeom>
+                        <a:solidFill>
+                          <a:srgbClr val="ef413d"/>
+                        </a:solidFill>
+                        <a:ln>
+                          <a:solidFill>
+                            <a:srgbClr val="ef413d"/>
+                          </a:solidFill>
+                        </a:ln>
+                      </wps:spPr>
+                      <wps:style>
+                        <a:lnRef idx="0"/>
+                        <a:fillRef idx="0"/>
+                        <a:effectRef idx="0"/>
+                        <a:fontRef idx="minor"/>
+                      </wps:style>
+                      <wps:bodyPr/>
+                    </wps:wsp>
+                  </a:graphicData>
+                </a:graphic>
+              </wp:anchor>
+            </w:drawing>
+          </mc:Choice>
+          <mc:Fallback>
+            <w:pict/>
+          </mc:Fallback>
+        </mc:AlternateContent>
+      </w:r>
+    </w:p>
+    <w:p>
+      <w:pPr>
+        <w:pStyle w:val="TextBody"/>
+        <w:rPr/>
+      </w:pPr>
+      <w:r>
+        <w:rPr/>
+      </w:r>
+    </w:p>
+    <w:p>
+      <w:pPr>
+        <w:pStyle w:val="TextBody"/>
+        <w:rPr/>
+      </w:pPr>
+      <w:r>
+        <w:rPr/>
+      </w:r>
+    </w:p>
+    <w:p>
+      <w:pPr>
+        <w:pStyle w:val="TextBody"/>
+        <w:rPr/>
+      </w:pPr>
+      <w:r>
+        <w:rPr/>
+      </w:r>
+    </w:p>
+    <w:p>
+      <w:pPr>
+        <w:pStyle w:val="TextBody"/>
+        <w:rPr/>
+      </w:pPr>
+      <w:r>
+        <w:rPr/>
+      </w:r>
+    </w:p>
+    <w:p>
+      <w:pPr>
+        <w:pStyle w:val="TextBody"/>
+        <w:rPr/>
+      </w:pPr>
+      <w:r>
+        <w:rPr/>
+      </w:r>
+    </w:p>
+    <w:p>
+      <w:pPr>
+        <w:pStyle w:val="TextBody"/>
+        <w:rPr/>
+      </w:pPr>
+      <w:r>
+        <w:rPr/>
+      </w:r>
+    </w:p>
+    <w:p>
+      <w:pPr>
+        <w:pStyle w:val="TextBody"/>
+        <w:rPr/>
+      </w:pPr>
+      <w:r>
+        <w:rPr/>
+      </w:r>
+    </w:p>
+    <w:p>
+      <w:pPr>
+        <w:pStyle w:val="TextBody"/>
+        <w:rPr/>
+      </w:pPr>
+      <w:r>
+        <w:rPr/>
+      </w:r>
+    </w:p>
+    <w:p>
+      <w:pPr>
+        <w:pStyle w:val="TextBody"/>
+        <w:rPr/>
+      </w:pPr>
+      <w:r>
+        <w:rPr/>
+      </w:r>
+    </w:p>
+    <w:p>
+      <w:pPr>
+        <w:pStyle w:val="TextBody"/>
+        <w:rPr/>
+      </w:pPr>
+      <w:r>
+        <w:rPr/>
+      </w:r>
+    </w:p>
+    <w:p>
+      <w:pPr>
+        <w:pStyle w:val="TextBody"/>
+        <w:rPr/>
+      </w:pPr>
+      <w:r>
+        <w:rPr/>
+      </w:r>
+    </w:p>
+    <w:p>
+      <w:pPr>
+        <w:pStyle w:val="TextBody"/>
+        <w:rPr/>
+      </w:pPr>
+      <w:r>
+        <w:rPr/>
+        <w:t>Confirm once more that you want to create a backup. Also ensure that your virtual machine has enough space to store the database export:</w:t>
       </w:r>
     </w:p>
     <w:p>
@@ -698,7 +825,7 @@
       <w:r>
         <w:rPr/>
         <w:drawing>
-          <wp:anchor behindDoc="0" distT="0" distB="0" distL="0" distR="0" simplePos="0" locked="0" layoutInCell="1" allowOverlap="1" relativeHeight="5">
+          <wp:anchor behindDoc="0" distT="0" distB="0" distL="0" distR="0" simplePos="0" locked="0" layoutInCell="1" allowOverlap="1" relativeHeight="2">
             <wp:simplePos x="0" y="0"/>
             <wp:positionH relativeFrom="column">
               <wp:posOffset>1555750</wp:posOffset>
@@ -709,7 +836,7 @@
             <wp:extent cx="3331210" cy="1277620"/>
             <wp:effectExtent l="0" t="0" r="0" b="0"/>
             <wp:wrapSquare wrapText="largest"/>
-            <wp:docPr id="4" name="Image3" descr=""/>
+            <wp:docPr id="5" name="Image3" descr=""/>
             <wp:cNvGraphicFramePr>
               <a:graphicFrameLocks xmlns:a="http://schemas.openxmlformats.org/drawingml/2006/main" noChangeAspect="1"/>
             </wp:cNvGraphicFramePr>
@@ -717,7 +844,7 @@
               <a:graphicData uri="http://schemas.openxmlformats.org/drawingml/2006/picture">
                 <pic:pic xmlns:pic="http://schemas.openxmlformats.org/drawingml/2006/picture">
                   <pic:nvPicPr>
-                    <pic:cNvPr id="4" name="Image3" descr=""/>
+                    <pic:cNvPr id="5" name="Image3" descr=""/>
                     <pic:cNvPicPr>
                       <a:picLocks noChangeAspect="1" noChangeArrowheads="1"/>
                     </pic:cNvPicPr>
@@ -796,18 +923,6 @@
       </w:pPr>
       <w:r>
         <w:rPr/>
-      </w:r>
-      <w:r>
-        <w:br w:type="page"/>
-      </w:r>
-    </w:p>
-    <w:p>
-      <w:pPr>
-        <w:pStyle w:val="TextBody"/>
-        <w:rPr/>
-      </w:pPr>
-      <w:r>
-        <w:rPr/>
         <w:t>Dependent on the size of your database you will see a progress bar. After the export has finished you should see a confirmation that the backup was successful:</w:t>
       </w:r>
     </w:p>
@@ -818,8 +933,17 @@
       </w:pPr>
       <w:r>
         <w:rPr/>
+      </w:r>
+    </w:p>
+    <w:p>
+      <w:pPr>
+        <w:pStyle w:val="TextBody"/>
+        <w:rPr/>
+      </w:pPr>
+      <w:r>
+        <w:rPr/>
         <w:drawing>
-          <wp:anchor behindDoc="0" distT="0" distB="0" distL="0" distR="0" simplePos="0" locked="0" layoutInCell="1" allowOverlap="1" relativeHeight="6">
+          <wp:anchor behindDoc="0" distT="0" distB="0" distL="0" distR="0" simplePos="0" locked="0" layoutInCell="1" allowOverlap="1" relativeHeight="3">
             <wp:simplePos x="0" y="0"/>
             <wp:positionH relativeFrom="column">
               <wp:align>center</wp:align>
@@ -830,7 +954,7 @@
             <wp:extent cx="3353435" cy="1271270"/>
             <wp:effectExtent l="0" t="0" r="0" b="0"/>
             <wp:wrapSquare wrapText="largest"/>
-            <wp:docPr id="5" name="Image4" descr=""/>
+            <wp:docPr id="6" name="Image4" descr=""/>
             <wp:cNvGraphicFramePr>
               <a:graphicFrameLocks xmlns:a="http://schemas.openxmlformats.org/drawingml/2006/main" noChangeAspect="1"/>
             </wp:cNvGraphicFramePr>
@@ -838,7 +962,7 @@
               <a:graphicData uri="http://schemas.openxmlformats.org/drawingml/2006/picture">
                 <pic:pic xmlns:pic="http://schemas.openxmlformats.org/drawingml/2006/picture">
                   <pic:nvPicPr>
-                    <pic:cNvPr id="5" name="Image4" descr=""/>
+                    <pic:cNvPr id="6" name="Image4" descr=""/>
                     <pic:cNvPicPr>
                       <a:picLocks noChangeAspect="1" noChangeArrowheads="1"/>
                     </pic:cNvPicPr>
@@ -903,15 +1027,24 @@
     </w:p>
     <w:p>
       <w:pPr>
-        <w:pStyle w:val="Heading3"/>
+        <w:pStyle w:val="TextBody"/>
+        <w:rPr/>
+      </w:pPr>
+      <w:r>
+        <w:rPr/>
+      </w:r>
+    </w:p>
+    <w:p>
+      <w:pPr>
+        <w:pStyle w:val="Heading2"/>
         <w:numPr>
-          <w:ilvl w:val="2"/>
+          <w:ilvl w:val="1"/>
           <w:numId w:val="1"/>
         </w:numPr>
         <w:rPr/>
       </w:pPr>
-      <w:bookmarkStart w:id="3" w:name="__RefHeading___Toc210_1734721227"/>
-      <w:bookmarkEnd w:id="3"/>
+      <w:bookmarkStart w:id="4" w:name="__RefHeading___Toc210_1734721227"/>
+      <w:bookmarkEnd w:id="4"/>
       <w:r>
         <w:rPr/>
         <w:t>Export Transfer</w:t>
@@ -925,28 +1058,17 @@
       <w:r>
         <w:rPr/>
         <w:t>To transfer your backup to the new virtual machine image we recommend that you create a shared folder and copy the database dump to your host system. Then create a second shared folder inside the new virtual machine and restore the dump from there.</w:t>
-      </w:r>
-    </w:p>
-    <w:p>
-      <w:pPr>
-        <w:pStyle w:val="TextBody"/>
-        <w:rPr/>
-      </w:pPr>
-      <w:r>
-        <w:rPr/>
-        <w:t xml:space="preserve">1. </w:t>
-      </w:r>
-      <w:r>
-        <w:rPr/>
-        <w:t>Open the shared folders menu (</w:t>
-      </w:r>
-      <w:r>
-        <w:rPr/>
-        <w:t>“Devices” → “</w:t>
-      </w:r>
-      <w:r>
-        <w:rPr/>
-        <w:t>Shared Folders” → “Shared Folders Settings...”). Then click on the folder with the green plus symbol on it:</w:t>
+        <w:br/>
+      </w:r>
+    </w:p>
+    <w:p>
+      <w:pPr>
+        <w:pStyle w:val="TextBody"/>
+        <w:rPr/>
+      </w:pPr>
+      <w:r>
+        <w:rPr/>
+        <w:t>Open the shared folders menu (“Devices” → “Shared Folders” → “Shared Folders Settings...”). Then click on the folder with the green plus symbol on it:</w:t>
       </w:r>
     </w:p>
     <w:p>
@@ -966,7 +1088,7 @@
       <w:r>
         <w:rPr/>
         <w:drawing>
-          <wp:anchor behindDoc="0" distT="0" distB="0" distL="0" distR="0" simplePos="0" locked="0" layoutInCell="1" allowOverlap="1" relativeHeight="7">
+          <wp:anchor behindDoc="0" distT="0" distB="0" distL="0" distR="0" simplePos="0" locked="0" layoutInCell="1" allowOverlap="1" relativeHeight="4">
             <wp:simplePos x="0" y="0"/>
             <wp:positionH relativeFrom="column">
               <wp:align>center</wp:align>
@@ -977,7 +1099,7 @@
             <wp:extent cx="4375150" cy="2659380"/>
             <wp:effectExtent l="0" t="0" r="0" b="0"/>
             <wp:wrapSquare wrapText="largest"/>
-            <wp:docPr id="6" name="Image5" descr=""/>
+            <wp:docPr id="7" name="Image5" descr=""/>
             <wp:cNvGraphicFramePr>
               <a:graphicFrameLocks xmlns:a="http://schemas.openxmlformats.org/drawingml/2006/main" noChangeAspect="1"/>
             </wp:cNvGraphicFramePr>
@@ -985,7 +1107,7 @@
               <a:graphicData uri="http://schemas.openxmlformats.org/drawingml/2006/picture">
                 <pic:pic xmlns:pic="http://schemas.openxmlformats.org/drawingml/2006/picture">
                   <pic:nvPicPr>
-                    <pic:cNvPr id="6" name="Image5" descr=""/>
+                    <pic:cNvPr id="7" name="Image5" descr=""/>
                     <pic:cNvPicPr>
                       <a:picLocks noChangeAspect="1" noChangeArrowheads="1"/>
                     </pic:cNvPicPr>
@@ -1022,7 +1144,7 @@
         <mc:AlternateContent>
           <mc:Choice Requires="wps">
             <w:drawing>
-              <wp:anchor behindDoc="0" distT="0" distB="0" distL="0" distR="0" simplePos="0" locked="0" layoutInCell="1" allowOverlap="1" relativeHeight="11">
+              <wp:anchor behindDoc="0" distT="0" distB="0" distL="0" distR="0" simplePos="0" locked="0" layoutInCell="1" allowOverlap="1" relativeHeight="8">
                 <wp:simplePos x="0" y="0"/>
                 <wp:positionH relativeFrom="column">
                   <wp:posOffset>4581525</wp:posOffset>
@@ -1030,10 +1152,10 @@
                 <wp:positionV relativeFrom="paragraph">
                   <wp:posOffset>167005</wp:posOffset>
                 </wp:positionV>
-                <wp:extent cx="548005" cy="153035"/>
+                <wp:extent cx="548640" cy="153670"/>
                 <wp:effectExtent l="0" t="0" r="0" b="0"/>
                 <wp:wrapNone/>
-                <wp:docPr id="7" name="Shape2"/>
+                <wp:docPr id="8" name="Shape2"/>
                 <a:graphic xmlns:a="http://schemas.openxmlformats.org/drawingml/2006/main">
                   <a:graphicData uri="http://schemas.microsoft.com/office/word/2010/wordprocessingShape">
                     <wps:wsp>
@@ -1041,13 +1163,13 @@
                       <wps:spPr>
                         <a:xfrm>
                           <a:off x="0" y="0"/>
-                          <a:ext cx="547200" cy="152280"/>
+                          <a:ext cx="547920" cy="153000"/>
                         </a:xfrm>
                         <a:custGeom>
                           <a:avLst/>
                           <a:gdLst/>
                           <a:ahLst/>
-                          <a:rect l="0" t="0" r="r" b="b"/>
+                          <a:rect l="l" t="t" r="r" b="b"/>
                           <a:pathLst>
                             <a:path w="864" h="242">
                               <a:moveTo>
@@ -1100,32 +1222,7 @@
             </w:drawing>
           </mc:Choice>
           <mc:Fallback>
-            <w:pict>
-              <v:shapetype id="shapetype_13" coordsize="21600,21600" o:spt="13" adj="10800,10800" path="m0@5l@3@5l@3,l21600,10800l@3,21600l@3@6l0@6xe">
-                <v:stroke joinstyle="miter"/>
-                <v:formulas>
-                  <v:f eqn="val 21600"/>
-                  <v:f eqn="val #1"/>
-                  <v:f eqn="val #0"/>
-                  <v:f eqn="sum width 0 @2"/>
-                  <v:f eqn="prod 1 @1 2"/>
-                  <v:f eqn="sum 10800 0 @4"/>
-                  <v:f eqn="sum 10800 @4 0"/>
-                  <v:f eqn="prod @5 @2 10800"/>
-                  <v:f eqn="sum @3 @7 0"/>
-                </v:formulas>
-                <v:path gradientshapeok="t" o:connecttype="rect" textboxrect="0,@5,@8,@6"/>
-                <v:handles>
-                  <v:h position="0,@5"/>
-                  <v:h position="@3,0"/>
-                </v:handles>
-              </v:shapetype>
-              <v:shape id="shape_0" ID="Shape2" fillcolor="#ef413d" stroked="t" style="position:absolute;margin-left:360.75pt;margin-top:13.15pt;width:43.05pt;height:11.95pt" type="shapetype_13">
-                <w10:wrap type="none"/>
-                <v:fill o:detectmouseclick="t" color2="#10bec2"/>
-                <v:stroke color="#ef413d" joinstyle="round" endcap="flat"/>
-              </v:shape>
-            </w:pict>
+            <w:pict/>
           </mc:Fallback>
         </mc:AlternateContent>
       </w:r>
@@ -1209,6 +1306,18 @@
       </w:pPr>
       <w:r>
         <w:rPr/>
+      </w:r>
+      <w:r>
+        <w:br w:type="page"/>
+      </w:r>
+    </w:p>
+    <w:p>
+      <w:pPr>
+        <w:pStyle w:val="TextBody"/>
+        <w:rPr/>
+      </w:pPr>
+      <w:r>
+        <w:rPr/>
         <w:t>Create a new directory on your system and select it as “Folder Path”. Name the shared folder “specchio_update” and ensure the the “Auto-mount” feature is selected.</w:t>
       </w:r>
     </w:p>
@@ -1219,8 +1328,17 @@
       </w:pPr>
       <w:r>
         <w:rPr/>
+      </w:r>
+    </w:p>
+    <w:p>
+      <w:pPr>
+        <w:pStyle w:val="TextBody"/>
+        <w:rPr/>
+      </w:pPr>
+      <w:r>
+        <w:rPr/>
         <w:drawing>
-          <wp:anchor behindDoc="0" distT="0" distB="0" distL="0" distR="0" simplePos="0" locked="0" layoutInCell="1" allowOverlap="1" relativeHeight="8">
+          <wp:anchor behindDoc="0" distT="0" distB="0" distL="0" distR="0" simplePos="0" locked="0" layoutInCell="1" allowOverlap="1" relativeHeight="5">
             <wp:simplePos x="0" y="0"/>
             <wp:positionH relativeFrom="column">
               <wp:align>center</wp:align>
@@ -1231,7 +1349,7 @@
             <wp:extent cx="2206625" cy="1616075"/>
             <wp:effectExtent l="0" t="0" r="0" b="0"/>
             <wp:wrapSquare wrapText="largest"/>
-            <wp:docPr id="8" name="Image6" descr=""/>
+            <wp:docPr id="9" name="Image6" descr=""/>
             <wp:cNvGraphicFramePr>
               <a:graphicFrameLocks xmlns:a="http://schemas.openxmlformats.org/drawingml/2006/main" noChangeAspect="1"/>
             </wp:cNvGraphicFramePr>
@@ -1239,7 +1357,7 @@
               <a:graphicData uri="http://schemas.openxmlformats.org/drawingml/2006/picture">
                 <pic:pic xmlns:pic="http://schemas.openxmlformats.org/drawingml/2006/picture">
                   <pic:nvPicPr>
-                    <pic:cNvPr id="8" name="Image6" descr=""/>
+                    <pic:cNvPr id="9" name="Image6" descr=""/>
                     <pic:cNvPicPr>
                       <a:picLocks noChangeAspect="1" noChangeArrowheads="1"/>
                     </pic:cNvPicPr>
@@ -1318,6 +1436,15 @@
       </w:pPr>
       <w:r>
         <w:rPr/>
+      </w:r>
+    </w:p>
+    <w:p>
+      <w:pPr>
+        <w:pStyle w:val="TextBody"/>
+        <w:rPr/>
+      </w:pPr>
+      <w:r>
+        <w:rPr/>
         <w:t>You then want to restart the virtual machine. Once you’re logged in again you should see a new symbol on your desktop called “sf_specchio_update”. Open up a terminal and copy your backup with rsync to the shared folder. (</w:t>
       </w:r>
       <w:r>
@@ -1352,14 +1479,14 @@
         <w:pStyle w:val="Heading3"/>
         <w:numPr>
           <w:ilvl w:val="2"/>
-          <w:numId w:val="1"/>
+          <w:numId w:val="2"/>
         </w:numPr>
         <w:rPr/>
       </w:pPr>
       <w:r>
         <w:rPr/>
         <w:drawing>
-          <wp:anchor behindDoc="0" distT="0" distB="0" distL="0" distR="0" simplePos="0" locked="0" layoutInCell="1" allowOverlap="1" relativeHeight="10">
+          <wp:anchor behindDoc="0" distT="0" distB="0" distL="0" distR="0" simplePos="0" locked="0" layoutInCell="1" allowOverlap="1" relativeHeight="7">
             <wp:simplePos x="0" y="0"/>
             <wp:positionH relativeFrom="column">
               <wp:align>center</wp:align>
@@ -1370,7 +1497,7 @@
             <wp:extent cx="6332220" cy="3274060"/>
             <wp:effectExtent l="0" t="0" r="0" b="0"/>
             <wp:wrapSquare wrapText="largest"/>
-            <wp:docPr id="9" name="Image8" descr=""/>
+            <wp:docPr id="10" name="Image8" descr=""/>
             <wp:cNvGraphicFramePr>
               <a:graphicFrameLocks xmlns:a="http://schemas.openxmlformats.org/drawingml/2006/main" noChangeAspect="1"/>
             </wp:cNvGraphicFramePr>
@@ -1378,7 +1505,7 @@
               <a:graphicData uri="http://schemas.openxmlformats.org/drawingml/2006/picture">
                 <pic:pic xmlns:pic="http://schemas.openxmlformats.org/drawingml/2006/picture">
                   <pic:nvPicPr>
-                    <pic:cNvPr id="9" name="Image8" descr=""/>
+                    <pic:cNvPr id="10" name="Image8" descr=""/>
                     <pic:cNvPicPr>
                       <a:picLocks noChangeAspect="1" noChangeArrowheads="1"/>
                     </pic:cNvPicPr>
@@ -1412,11 +1539,15 @@
       </w:pPr>
       <w:r>
         <w:rPr/>
-        <w:t xml:space="preserve">Create </w:t>
-      </w:r>
-      <w:r>
-        <w:rPr/>
-        <w:t>the shared folder on the new virtual machine, reboot and run rsync again. (</w:t>
+        <w:t xml:space="preserve">Create the shared folder on the new virtual machine, reboot and run rsync again. </w:t>
+      </w:r>
+      <w:r>
+        <w:rPr/>
+        <w:t>This time with the arguments reversed.</w:t>
+      </w:r>
+      <w:r>
+        <w:rPr/>
+        <w:t xml:space="preserve"> (</w:t>
       </w:r>
       <w:r>
         <w:rPr>
@@ -1454,36 +1585,44 @@
     </w:p>
     <w:p>
       <w:pPr>
-        <w:pStyle w:val="Heading3"/>
+        <w:pStyle w:val="Heading2"/>
         <w:numPr>
-          <w:ilvl w:val="2"/>
+          <w:ilvl w:val="1"/>
           <w:numId w:val="1"/>
         </w:numPr>
         <w:rPr/>
       </w:pPr>
-      <w:bookmarkStart w:id="4" w:name="__RefHeading___Toc212_1734721227"/>
-      <w:bookmarkEnd w:id="4"/>
-      <w:r>
-        <w:rPr/>
-        <w:t xml:space="preserve">Importing the </w:t>
-      </w:r>
-      <w:r>
-        <w:rPr/>
-        <w:t>dump</w:t>
-      </w:r>
-    </w:p>
-    <w:p>
-      <w:pPr>
-        <w:pStyle w:val="TextBody"/>
-        <w:rPr/>
-      </w:pPr>
-      <w:r>
-        <w:rPr/>
-        <w:t xml:space="preserve">To import the database backup you want </w:t>
-      </w:r>
-      <w:r>
-        <w:rPr/>
-        <w:t>open the SPECCHIO backup tool and this time choose the “Restore”.</w:t>
+      <w:bookmarkStart w:id="5" w:name="__RefHeading___Toc212_1734721227"/>
+      <w:bookmarkEnd w:id="5"/>
+      <w:r>
+        <w:rPr/>
+        <w:t>Importing the dump</w:t>
+      </w:r>
+    </w:p>
+    <w:p>
+      <w:pPr>
+        <w:pStyle w:val="TextBody"/>
+        <w:rPr/>
+      </w:pPr>
+      <w:r>
+        <w:rPr/>
+        <w:t xml:space="preserve">To import the database backup you want open the SPECCHIO backup tool </w:t>
+      </w:r>
+      <w:r>
+        <w:rPr/>
+        <w:t>but</w:t>
+      </w:r>
+      <w:r>
+        <w:rPr/>
+        <w:t xml:space="preserve"> this time choose the “Restore” </w:t>
+      </w:r>
+      <w:r>
+        <w:rPr/>
+        <w:t>action</w:t>
+      </w:r>
+      <w:r>
+        <w:rPr/>
+        <w:t>.</w:t>
       </w:r>
     </w:p>
     <w:p>
@@ -1494,7 +1633,7 @@
       <w:r>
         <w:rPr/>
         <w:drawing>
-          <wp:anchor behindDoc="0" distT="0" distB="0" distL="0" distR="0" simplePos="0" locked="0" layoutInCell="1" allowOverlap="1" relativeHeight="9">
+          <wp:anchor behindDoc="0" distT="0" distB="0" distL="0" distR="0" simplePos="0" locked="0" layoutInCell="1" allowOverlap="1" relativeHeight="6">
             <wp:simplePos x="0" y="0"/>
             <wp:positionH relativeFrom="column">
               <wp:align>center</wp:align>
@@ -1505,7 +1644,7 @@
             <wp:extent cx="3458210" cy="2044700"/>
             <wp:effectExtent l="0" t="0" r="0" b="0"/>
             <wp:wrapSquare wrapText="largest"/>
-            <wp:docPr id="10" name="Image7" descr=""/>
+            <wp:docPr id="11" name="Image7" descr=""/>
             <wp:cNvGraphicFramePr>
               <a:graphicFrameLocks xmlns:a="http://schemas.openxmlformats.org/drawingml/2006/main" noChangeAspect="1"/>
             </wp:cNvGraphicFramePr>
@@ -1513,7 +1652,7 @@
               <a:graphicData uri="http://schemas.openxmlformats.org/drawingml/2006/picture">
                 <pic:pic xmlns:pic="http://schemas.openxmlformats.org/drawingml/2006/picture">
                   <pic:nvPicPr>
-                    <pic:cNvPr id="10" name="Image7" descr=""/>
+                    <pic:cNvPr id="11" name="Image7" descr=""/>
                     <pic:cNvPicPr>
                       <a:picLocks noChangeAspect="1" noChangeArrowheads="1"/>
                     </pic:cNvPicPr>
@@ -1621,7 +1760,7 @@
       <w:r>
         <w:rPr/>
         <w:drawing>
-          <wp:anchor behindDoc="0" distT="0" distB="0" distL="0" distR="0" simplePos="0" locked="0" layoutInCell="1" allowOverlap="1" relativeHeight="12">
+          <wp:anchor behindDoc="0" distT="0" distB="0" distL="0" distR="0" simplePos="0" locked="0" layoutInCell="1" allowOverlap="1" relativeHeight="9">
             <wp:simplePos x="0" y="0"/>
             <wp:positionH relativeFrom="column">
               <wp:align>center</wp:align>
@@ -1632,7 +1771,7 @@
             <wp:extent cx="6332220" cy="5019040"/>
             <wp:effectExtent l="0" t="0" r="0" b="0"/>
             <wp:wrapSquare wrapText="largest"/>
-            <wp:docPr id="11" name="Image9" descr=""/>
+            <wp:docPr id="12" name="Image9" descr=""/>
             <wp:cNvGraphicFramePr>
               <a:graphicFrameLocks xmlns:a="http://schemas.openxmlformats.org/drawingml/2006/main" noChangeAspect="1"/>
             </wp:cNvGraphicFramePr>
@@ -1640,7 +1779,7 @@
               <a:graphicData uri="http://schemas.openxmlformats.org/drawingml/2006/picture">
                 <pic:pic xmlns:pic="http://schemas.openxmlformats.org/drawingml/2006/picture">
                   <pic:nvPicPr>
-                    <pic:cNvPr id="11" name="Image9" descr=""/>
+                    <pic:cNvPr id="12" name="Image9" descr=""/>
                     <pic:cNvPicPr>
                       <a:picLocks noChangeAspect="1" noChangeArrowheads="1"/>
                     </pic:cNvPicPr>
@@ -1708,7 +1847,7 @@
       <w:r>
         <w:rPr/>
         <w:drawing>
-          <wp:anchor behindDoc="0" distT="0" distB="0" distL="0" distR="0" simplePos="0" locked="0" layoutInCell="1" allowOverlap="1" relativeHeight="13">
+          <wp:anchor behindDoc="0" distT="0" distB="0" distL="0" distR="0" simplePos="0" locked="0" layoutInCell="1" allowOverlap="1" relativeHeight="10">
             <wp:simplePos x="0" y="0"/>
             <wp:positionH relativeFrom="column">
               <wp:align>center</wp:align>
@@ -1719,7 +1858,7 @@
             <wp:extent cx="3948430" cy="1487805"/>
             <wp:effectExtent l="0" t="0" r="0" b="0"/>
             <wp:wrapSquare wrapText="largest"/>
-            <wp:docPr id="12" name="Image10" descr=""/>
+            <wp:docPr id="13" name="Image10" descr=""/>
             <wp:cNvGraphicFramePr>
               <a:graphicFrameLocks xmlns:a="http://schemas.openxmlformats.org/drawingml/2006/main" noChangeAspect="1"/>
             </wp:cNvGraphicFramePr>
@@ -1727,7 +1866,7 @@
               <a:graphicData uri="http://schemas.openxmlformats.org/drawingml/2006/picture">
                 <pic:pic xmlns:pic="http://schemas.openxmlformats.org/drawingml/2006/picture">
                   <pic:nvPicPr>
-                    <pic:cNvPr id="12" name="Image10" descr=""/>
+                    <pic:cNvPr id="13" name="Image10" descr=""/>
                     <pic:cNvPicPr>
                       <a:picLocks noChangeAspect="1" noChangeArrowheads="1"/>
                     </pic:cNvPicPr>
@@ -1789,18 +1928,53 @@
       <w:r>
         <w:rPr/>
       </w:r>
-      <w:r>
-        <w:br w:type="page"/>
-      </w:r>
-    </w:p>
-    <w:p>
-      <w:pPr>
-        <w:pStyle w:val="TextBody"/>
-        <w:rPr/>
-      </w:pPr>
-      <w:r>
-        <w:rPr/>
-        <w:t>Depending on the size you will see a progressbar. Once the import finished you should see the following info box:</w:t>
+    </w:p>
+    <w:p>
+      <w:pPr>
+        <w:pStyle w:val="TextBody"/>
+        <w:rPr/>
+      </w:pPr>
+      <w:r>
+        <w:rPr/>
+      </w:r>
+    </w:p>
+    <w:p>
+      <w:pPr>
+        <w:pStyle w:val="TextBody"/>
+        <w:rPr/>
+      </w:pPr>
+      <w:r>
+        <w:rPr/>
+        <w:t>Once again dependent</w:t>
+      </w:r>
+      <w:r>
+        <w:rPr/>
+        <w:t xml:space="preserve"> on the size </w:t>
+      </w:r>
+      <w:r>
+        <w:rPr/>
+        <w:t xml:space="preserve">of the dump </w:t>
+      </w:r>
+      <w:r>
+        <w:rPr/>
+        <w:t xml:space="preserve">you will see a progressbar </w:t>
+      </w:r>
+      <w:r>
+        <w:rPr/>
+        <w:t>or not</w:t>
+      </w:r>
+      <w:r>
+        <w:rPr/>
+        <w:t>. Once the import finished you should see the following info box:</w:t>
+      </w:r>
+    </w:p>
+    <w:p>
+      <w:pPr>
+        <w:pStyle w:val="TextBody"/>
+        <w:rPr/>
+      </w:pPr>
+      <w:r>
+        <w:rPr/>
       </w:r>
     </w:p>
     <w:p>
@@ -1811,7 +1985,7 @@
       <w:r>
         <w:rPr/>
         <w:drawing>
-          <wp:anchor behindDoc="0" distT="0" distB="0" distL="0" distR="0" simplePos="0" locked="0" layoutInCell="1" allowOverlap="1" relativeHeight="14">
+          <wp:anchor behindDoc="0" distT="0" distB="0" distL="0" distR="0" simplePos="0" locked="0" layoutInCell="1" allowOverlap="1" relativeHeight="11">
             <wp:simplePos x="0" y="0"/>
             <wp:positionH relativeFrom="column">
               <wp:align>center</wp:align>
@@ -1822,7 +1996,7 @@
             <wp:extent cx="3973195" cy="1487805"/>
             <wp:effectExtent l="0" t="0" r="0" b="0"/>
             <wp:wrapSquare wrapText="largest"/>
-            <wp:docPr id="13" name="Image11" descr=""/>
+            <wp:docPr id="14" name="Image11" descr=""/>
             <wp:cNvGraphicFramePr>
               <a:graphicFrameLocks xmlns:a="http://schemas.openxmlformats.org/drawingml/2006/main" noChangeAspect="1"/>
             </wp:cNvGraphicFramePr>
@@ -1830,7 +2004,7 @@
               <a:graphicData uri="http://schemas.openxmlformats.org/drawingml/2006/picture">
                 <pic:pic xmlns:pic="http://schemas.openxmlformats.org/drawingml/2006/picture">
                   <pic:nvPicPr>
-                    <pic:cNvPr id="13" name="Image11" descr=""/>
+                    <pic:cNvPr id="14" name="Image11" descr=""/>
                     <pic:cNvPicPr>
                       <a:picLocks noChangeAspect="1" noChangeArrowheads="1"/>
                     </pic:cNvPicPr>
@@ -1909,27 +2083,53 @@
       </w:pPr>
       <w:r>
         <w:rPr/>
-        <w:t xml:space="preserve">Congratulations you’ve successfully transferred all your data. </w:t>
-      </w:r>
-    </w:p>
-    <w:p>
-      <w:pPr>
-        <w:pStyle w:val="TextBody"/>
-        <w:rPr/>
-      </w:pPr>
-      <w:r>
-        <w:rPr/>
-      </w:r>
-    </w:p>
-    <w:p>
-      <w:pPr>
-        <w:pStyle w:val="Heading3"/>
+        <w:t xml:space="preserve">Congratulations you’ve successfully transferred all your data </w:t>
+      </w:r>
+      <w:r>
+        <w:rPr/>
+        <w:t>to the new virtual machine.</w:t>
+      </w:r>
+    </w:p>
+    <w:p>
+      <w:pPr>
+        <w:pStyle w:val="TextBody"/>
+        <w:rPr/>
+      </w:pPr>
+      <w:r>
+        <w:rPr/>
+      </w:r>
+    </w:p>
+    <w:p>
+      <w:pPr>
+        <w:pStyle w:val="Heading1"/>
+        <w:widowControl/>
         <w:numPr>
-          <w:ilvl w:val="2"/>
+          <w:ilvl w:val="0"/>
+          <w:numId w:val="0"/>
+        </w:numPr>
+        <w:overflowPunct w:val="false"/>
+        <w:jc w:val="left"/>
+        <w:outlineLvl w:val="0"/>
+        <w:rPr/>
+      </w:pPr>
+      <w:r>
+        <w:rPr/>
+      </w:r>
+      <w:r>
+        <w:br w:type="page"/>
+      </w:r>
+    </w:p>
+    <w:p>
+      <w:pPr>
+        <w:pStyle w:val="Heading1"/>
+        <w:numPr>
+          <w:ilvl w:val="0"/>
           <w:numId w:val="1"/>
         </w:numPr>
         <w:rPr/>
       </w:pPr>
+      <w:bookmarkStart w:id="6" w:name="__RefHeading___Toc119_1691154109"/>
+      <w:bookmarkEnd w:id="6"/>
       <w:r>
         <w:rPr/>
         <w:t>Apply Schema Changes</w:t>
@@ -1942,97 +2142,50 @@
       </w:pPr>
       <w:r>
         <w:rPr/>
-        <w:t>There might have been database schema changes with the newer version of the virtual machine. To verify this, checkout the SPECCHIO_ReleaseNotes.pdf inside the Guide folder.</w:t>
-      </w:r>
-    </w:p>
-    <w:p>
-      <w:pPr>
-        <w:pStyle w:val="TextBody"/>
-        <w:rPr/>
-      </w:pPr>
-      <w:r>
-        <w:rPr/>
-        <w:t xml:space="preserve">If there are schema migrations simply start the SPECCHIO client </w:t>
-      </w:r>
-      <w:r>
-        <w:rPr/>
-        <w:t>selet “Upgrade database” from the “Database” context menu.</w:t>
-      </w:r>
-    </w:p>
-    <w:p>
-      <w:pPr>
-        <w:pStyle w:val="TextBody"/>
-        <w:rPr/>
-      </w:pPr>
-      <w:r>
-        <w:rPr/>
-      </w:r>
-    </w:p>
-    <w:p>
-      <w:pPr>
-        <w:pStyle w:val="TextBody"/>
-        <w:spacing w:before="0" w:after="140"/>
-        <w:rPr/>
-      </w:pPr>
-      <w:r>
-        <w:rPr/>
-        <w:drawing>
-          <wp:anchor behindDoc="0" distT="0" distB="0" distL="0" distR="0" simplePos="0" locked="0" layoutInCell="1" allowOverlap="1" relativeHeight="15">
-            <wp:simplePos x="0" y="0"/>
-            <wp:positionH relativeFrom="column">
-              <wp:align>center</wp:align>
-            </wp:positionH>
-            <wp:positionV relativeFrom="paragraph">
-              <wp:posOffset>635</wp:posOffset>
-            </wp:positionV>
-            <wp:extent cx="6126480" cy="3208655"/>
-            <wp:effectExtent l="0" t="0" r="0" b="0"/>
-            <wp:wrapSquare wrapText="largest"/>
-            <wp:docPr id="14" name="Image12" descr=""/>
-            <wp:cNvGraphicFramePr>
-              <a:graphicFrameLocks xmlns:a="http://schemas.openxmlformats.org/drawingml/2006/main" noChangeAspect="1"/>
-            </wp:cNvGraphicFramePr>
-            <a:graphic xmlns:a="http://schemas.openxmlformats.org/drawingml/2006/main">
-              <a:graphicData uri="http://schemas.openxmlformats.org/drawingml/2006/picture">
-                <pic:pic xmlns:pic="http://schemas.openxmlformats.org/drawingml/2006/picture">
-                  <pic:nvPicPr>
-                    <pic:cNvPr id="14" name="Image12" descr=""/>
-                    <pic:cNvPicPr>
-                      <a:picLocks noChangeAspect="1" noChangeArrowheads="1"/>
-                    </pic:cNvPicPr>
-                  </pic:nvPicPr>
-                  <pic:blipFill>
-                    <a:blip r:embed="rId13"/>
-                    <a:stretch>
-                      <a:fillRect/>
-                    </a:stretch>
-                  </pic:blipFill>
-                  <pic:spPr bwMode="auto">
-                    <a:xfrm>
-                      <a:off x="0" y="0"/>
-                      <a:ext cx="6126480" cy="3208655"/>
-                    </a:xfrm>
-                    <a:prstGeom prst="rect">
-                      <a:avLst/>
-                    </a:prstGeom>
-                  </pic:spPr>
-                </pic:pic>
-              </a:graphicData>
-            </a:graphic>
-          </wp:anchor>
-        </w:drawing>
+        <w:t xml:space="preserve">Independent of the scenario you chose, their might be pending schema changes that need to be applied. </w:t>
+      </w:r>
+      <w:r>
+        <w:rPr/>
+        <w:t>To verify this, checkout the SPECCHIO_ReleaseNotes.pdf inside the Guide folder.</w:t>
+      </w:r>
+    </w:p>
+    <w:p>
+      <w:pPr>
+        <w:pStyle w:val="TextBody"/>
+        <w:rPr/>
+      </w:pPr>
+      <w:r>
+        <w:rPr/>
+        <w:t>If there are schema migrations simply start the SPECCHIO client sele</w:t>
+      </w:r>
+      <w:r>
+        <w:rPr/>
+        <w:t>c</w:t>
+      </w:r>
+      <w:r>
+        <w:rPr/>
+        <w:t>t “Upgrade database” from the “Database” context menu.</w:t>
+      </w:r>
+    </w:p>
+    <w:p>
+      <w:pPr>
+        <w:pStyle w:val="TextBody"/>
+        <w:rPr/>
+      </w:pPr>
+      <w:r>
+        <w:rPr/>
         <mc:AlternateContent>
           <mc:Choice Requires="wps">
             <w:drawing>
-              <wp:anchor behindDoc="0" distT="0" distB="0" distL="0" distR="0" simplePos="0" locked="0" layoutInCell="1" allowOverlap="1" relativeHeight="16">
+              <wp:anchor behindDoc="0" distT="0" distB="0" distL="0" distR="0" simplePos="0" locked="0" layoutInCell="1" allowOverlap="1" relativeHeight="13">
                 <wp:simplePos x="0" y="0"/>
                 <wp:positionH relativeFrom="column">
-                  <wp:posOffset>1423670</wp:posOffset>
+                  <wp:posOffset>1356995</wp:posOffset>
                 </wp:positionH>
                 <wp:positionV relativeFrom="paragraph">
-                  <wp:posOffset>1864360</wp:posOffset>
+                  <wp:posOffset>2266315</wp:posOffset>
                 </wp:positionV>
-                <wp:extent cx="506730" cy="194945"/>
+                <wp:extent cx="507365" cy="195580"/>
                 <wp:effectExtent l="0" t="0" r="0" b="0"/>
                 <wp:wrapNone/>
                 <wp:docPr id="15" name="Shape1"/>
@@ -2043,13 +2196,13 @@
                       <wps:spPr>
                         <a:xfrm>
                           <a:off x="0" y="0"/>
-                          <a:ext cx="506160" cy="194400"/>
+                          <a:ext cx="506880" cy="195120"/>
                         </a:xfrm>
                         <a:custGeom>
                           <a:avLst/>
                           <a:gdLst/>
                           <a:ahLst/>
-                          <a:rect l="0" t="0" r="r" b="b"/>
+                          <a:rect l="l" t="t" r="r" b="b"/>
                           <a:pathLst>
                             <a:path w="799" h="308">
                               <a:moveTo>
@@ -2102,15 +2255,65 @@
             </w:drawing>
           </mc:Choice>
           <mc:Fallback>
-            <w:pict>
-              <v:shape id="shape_0" ID="Shape1" fillcolor="#ef413d" stroked="t" style="position:absolute;margin-left:112.1pt;margin-top:146.8pt;width:39.8pt;height:15.25pt" type="shapetype_66">
-                <w10:wrap type="none"/>
-                <v:fill o:detectmouseclick="t" color2="#10bec2"/>
-                <v:stroke color="#ef413d" joinstyle="round" endcap="flat"/>
-              </v:shape>
-            </w:pict>
+            <w:pict/>
           </mc:Fallback>
         </mc:AlternateContent>
+        <w:drawing>
+          <wp:anchor behindDoc="0" distT="0" distB="0" distL="0" distR="0" simplePos="0" locked="0" layoutInCell="1" allowOverlap="1" relativeHeight="12">
+            <wp:simplePos x="0" y="0"/>
+            <wp:positionH relativeFrom="column">
+              <wp:posOffset>69850</wp:posOffset>
+            </wp:positionH>
+            <wp:positionV relativeFrom="paragraph">
+              <wp:posOffset>387985</wp:posOffset>
+            </wp:positionV>
+            <wp:extent cx="6126480" cy="3208655"/>
+            <wp:effectExtent l="0" t="0" r="0" b="0"/>
+            <wp:wrapSquare wrapText="largest"/>
+            <wp:docPr id="16" name="Image12" descr=""/>
+            <wp:cNvGraphicFramePr>
+              <a:graphicFrameLocks xmlns:a="http://schemas.openxmlformats.org/drawingml/2006/main" noChangeAspect="1"/>
+            </wp:cNvGraphicFramePr>
+            <a:graphic xmlns:a="http://schemas.openxmlformats.org/drawingml/2006/main">
+              <a:graphicData uri="http://schemas.openxmlformats.org/drawingml/2006/picture">
+                <pic:pic xmlns:pic="http://schemas.openxmlformats.org/drawingml/2006/picture">
+                  <pic:nvPicPr>
+                    <pic:cNvPr id="16" name="Image12" descr=""/>
+                    <pic:cNvPicPr>
+                      <a:picLocks noChangeAspect="1" noChangeArrowheads="1"/>
+                    </pic:cNvPicPr>
+                  </pic:nvPicPr>
+                  <pic:blipFill>
+                    <a:blip r:embed="rId13"/>
+                    <a:stretch>
+                      <a:fillRect/>
+                    </a:stretch>
+                  </pic:blipFill>
+                  <pic:spPr bwMode="auto">
+                    <a:xfrm>
+                      <a:off x="0" y="0"/>
+                      <a:ext cx="6126480" cy="3208655"/>
+                    </a:xfrm>
+                    <a:prstGeom prst="rect">
+                      <a:avLst/>
+                    </a:prstGeom>
+                  </pic:spPr>
+                </pic:pic>
+              </a:graphicData>
+            </a:graphic>
+          </wp:anchor>
+        </w:drawing>
+      </w:r>
+    </w:p>
+    <w:p>
+      <w:pPr>
+        <w:pStyle w:val="TextBody"/>
+        <w:spacing w:before="0" w:after="140"/>
+        <w:rPr/>
+      </w:pPr>
+      <w:r>
+        <w:rPr/>
+        <w:t>You’re now ready to use the new features. Have fun!</w:t>
       </w:r>
     </w:p>
     <w:sectPr>
@@ -2226,6 +2429,98 @@
   <w:abstractNum w:abstractNumId="2">
     <w:lvl w:ilvl="0">
       <w:start w:val="1"/>
+      <w:numFmt w:val="none"/>
+      <w:suff w:val="nothing"/>
+      <w:lvlText w:val=""/>
+      <w:lvlJc w:val="left"/>
+      <w:pPr>
+        <w:ind w:left="0" w:hanging="0"/>
+      </w:pPr>
+    </w:lvl>
+    <w:lvl w:ilvl="1">
+      <w:start w:val="1"/>
+      <w:numFmt w:val="none"/>
+      <w:suff w:val="nothing"/>
+      <w:lvlText w:val=""/>
+      <w:lvlJc w:val="left"/>
+      <w:pPr>
+        <w:ind w:left="0" w:hanging="0"/>
+      </w:pPr>
+    </w:lvl>
+    <w:lvl w:ilvl="2">
+      <w:start w:val="1"/>
+      <w:numFmt w:val="none"/>
+      <w:suff w:val="nothing"/>
+      <w:lvlText w:val=""/>
+      <w:lvlJc w:val="left"/>
+      <w:pPr>
+        <w:ind w:left="0" w:hanging="0"/>
+      </w:pPr>
+    </w:lvl>
+    <w:lvl w:ilvl="3">
+      <w:start w:val="1"/>
+      <w:numFmt w:val="none"/>
+      <w:suff w:val="nothing"/>
+      <w:lvlText w:val=""/>
+      <w:lvlJc w:val="left"/>
+      <w:pPr>
+        <w:ind w:left="0" w:hanging="0"/>
+      </w:pPr>
+    </w:lvl>
+    <w:lvl w:ilvl="4">
+      <w:start w:val="1"/>
+      <w:numFmt w:val="none"/>
+      <w:suff w:val="nothing"/>
+      <w:lvlText w:val=""/>
+      <w:lvlJc w:val="left"/>
+      <w:pPr>
+        <w:ind w:left="0" w:hanging="0"/>
+      </w:pPr>
+    </w:lvl>
+    <w:lvl w:ilvl="5">
+      <w:start w:val="1"/>
+      <w:numFmt w:val="none"/>
+      <w:suff w:val="nothing"/>
+      <w:lvlText w:val=""/>
+      <w:lvlJc w:val="left"/>
+      <w:pPr>
+        <w:ind w:left="0" w:hanging="0"/>
+      </w:pPr>
+    </w:lvl>
+    <w:lvl w:ilvl="6">
+      <w:start w:val="1"/>
+      <w:numFmt w:val="none"/>
+      <w:suff w:val="nothing"/>
+      <w:lvlText w:val=""/>
+      <w:lvlJc w:val="left"/>
+      <w:pPr>
+        <w:ind w:left="0" w:hanging="0"/>
+      </w:pPr>
+    </w:lvl>
+    <w:lvl w:ilvl="7">
+      <w:start w:val="1"/>
+      <w:numFmt w:val="none"/>
+      <w:suff w:val="nothing"/>
+      <w:lvlText w:val=""/>
+      <w:lvlJc w:val="left"/>
+      <w:pPr>
+        <w:ind w:left="0" w:hanging="0"/>
+      </w:pPr>
+    </w:lvl>
+    <w:lvl w:ilvl="8">
+      <w:start w:val="1"/>
+      <w:numFmt w:val="none"/>
+      <w:suff w:val="nothing"/>
+      <w:lvlText w:val=""/>
+      <w:lvlJc w:val="left"/>
+      <w:pPr>
+        <w:ind w:left="0" w:hanging="0"/>
+      </w:pPr>
+    </w:lvl>
+  </w:abstractNum>
+  <w:abstractNum w:abstractNumId="3">
+    <w:lvl w:ilvl="0">
+      <w:start w:val="1"/>
       <w:numFmt w:val="decimal"/>
       <w:lvlText w:val="%1."/>
       <w:lvlJc w:val="left"/>
@@ -2235,7 +2530,6 @@
         </w:tabs>
         <w:ind w:left="720" w:hanging="360"/>
       </w:pPr>
-      <w:rPr/>
     </w:lvl>
     <w:lvl w:ilvl="1">
       <w:start w:val="1"/>
@@ -2248,7 +2542,6 @@
         </w:tabs>
         <w:ind w:left="1080" w:hanging="360"/>
       </w:pPr>
-      <w:rPr/>
     </w:lvl>
     <w:lvl w:ilvl="2">
       <w:start w:val="1"/>
@@ -2261,7 +2554,6 @@
         </w:tabs>
         <w:ind w:left="1440" w:hanging="360"/>
       </w:pPr>
-      <w:rPr/>
     </w:lvl>
     <w:lvl w:ilvl="3">
       <w:start w:val="1"/>
@@ -2274,7 +2566,6 @@
         </w:tabs>
         <w:ind w:left="1800" w:hanging="360"/>
       </w:pPr>
-      <w:rPr/>
     </w:lvl>
     <w:lvl w:ilvl="4">
       <w:start w:val="1"/>
@@ -2287,7 +2578,6 @@
         </w:tabs>
         <w:ind w:left="2160" w:hanging="360"/>
       </w:pPr>
-      <w:rPr/>
     </w:lvl>
     <w:lvl w:ilvl="5">
       <w:start w:val="1"/>
@@ -2300,7 +2590,6 @@
         </w:tabs>
         <w:ind w:left="2520" w:hanging="360"/>
       </w:pPr>
-      <w:rPr/>
     </w:lvl>
     <w:lvl w:ilvl="6">
       <w:start w:val="1"/>
@@ -2313,7 +2602,6 @@
         </w:tabs>
         <w:ind w:left="2880" w:hanging="360"/>
       </w:pPr>
-      <w:rPr/>
     </w:lvl>
     <w:lvl w:ilvl="7">
       <w:start w:val="1"/>
@@ -2326,7 +2614,6 @@
         </w:tabs>
         <w:ind w:left="3240" w:hanging="360"/>
       </w:pPr>
-      <w:rPr/>
     </w:lvl>
     <w:lvl w:ilvl="8">
       <w:start w:val="1"/>
@@ -2339,7 +2626,6 @@
         </w:tabs>
         <w:ind w:left="3600" w:hanging="360"/>
       </w:pPr>
-      <w:rPr/>
     </w:lvl>
   </w:abstractNum>
   <w:num w:numId="1">
@@ -2347,6 +2633,9 @@
   </w:num>
   <w:num w:numId="2">
     <w:abstractNumId w:val="2"/>
+  </w:num>
+  <w:num w:numId="3">
+    <w:abstractNumId w:val="3"/>
   </w:num>
 </w:numbering>
 </file>
@@ -2358,15 +2647,12 @@
       <w:rPr>
         <w:rFonts w:ascii="Liberation Serif" w:hAnsi="Liberation Serif" w:eastAsia="Unifont" w:cs="FreeSans"/>
         <w:kern w:val="2"/>
-        <w:sz w:val="24"/>
         <w:szCs w:val="24"/>
         <w:lang w:val="en-US" w:eastAsia="zh-CN" w:bidi="hi-IN"/>
       </w:rPr>
     </w:rPrDefault>
     <w:pPrDefault>
-      <w:pPr>
-        <w:widowControl/>
-      </w:pPr>
+      <w:pPr/>
     </w:pPrDefault>
   </w:docDefaults>
   <w:style w:type="paragraph" w:styleId="Normal">
@@ -2374,10 +2660,9 @@
     <w:qFormat/>
     <w:pPr>
       <w:widowControl/>
-      <w:kinsoku w:val="true"/>
-      <w:overflowPunct w:val="true"/>
-      <w:autoSpaceDE w:val="true"/>
+      <w:overflowPunct w:val="false"/>
       <w:bidi w:val="0"/>
+      <w:jc w:val="left"/>
     </w:pPr>
     <w:rPr>
       <w:rFonts w:ascii="Liberation Serif" w:hAnsi="Liberation Serif" w:eastAsia="Unifont" w:cs="FreeSans"/>
@@ -2391,7 +2676,6 @@
   <w:style w:type="paragraph" w:styleId="Heading1">
     <w:name w:val="Heading 1"/>
     <w:basedOn w:val="Heading"/>
-    <w:next w:val="TextBody"/>
     <w:qFormat/>
     <w:pPr>
       <w:numPr>
@@ -2411,7 +2695,6 @@
   <w:style w:type="paragraph" w:styleId="Heading2">
     <w:name w:val="Heading 2"/>
     <w:basedOn w:val="Heading"/>
-    <w:next w:val="TextBody"/>
     <w:qFormat/>
     <w:pPr>
       <w:numPr>
@@ -2431,7 +2714,6 @@
   <w:style w:type="paragraph" w:styleId="Heading3">
     <w:name w:val="Heading 3"/>
     <w:basedOn w:val="Heading"/>
-    <w:next w:val="TextBody"/>
     <w:qFormat/>
     <w:pPr>
       <w:numPr>
@@ -2527,7 +2809,6 @@
   <w:style w:type="paragraph" w:styleId="Title">
     <w:name w:val="Title"/>
     <w:basedOn w:val="Heading"/>
-    <w:next w:val="TextBody"/>
     <w:qFormat/>
     <w:pPr>
       <w:jc w:val="center"/>
@@ -2539,9 +2820,10 @@
       <w:szCs w:val="56"/>
     </w:rPr>
   </w:style>
-  <w:style w:type="paragraph" w:styleId="ContentsHeading">
+  <w:style w:type="paragraph" w:styleId="TOAHeading">
     <w:name w:val="TOA Heading"/>
     <w:basedOn w:val="Heading"/>
+    <w:qFormat/>
     <w:pPr>
       <w:suppressLineNumbers/>
       <w:ind w:left="0" w:right="0" w:hanging="0"/>

</xml_diff>

<commit_message>
fixed a few typos and grammatical errors
</commit_message>
<xml_diff>
--- a/SPECCHIO_VMUpgradeGuide.docx
+++ b/SPECCHIO_VMUpgradeGuide.docx
@@ -15,6 +15,26 @@
     </w:p>
     <w:p>
       <w:pPr>
+        <w:pStyle w:val="Title"/>
+        <w:spacing w:before="240" w:after="120"/>
+        <w:rPr/>
+      </w:pPr>
+      <w:r>
+        <w:rPr/>
+      </w:r>
+    </w:p>
+    <w:p>
+      <w:pPr>
+        <w:pStyle w:val="Title"/>
+        <w:spacing w:before="240" w:after="120"/>
+        <w:rPr/>
+      </w:pPr>
+      <w:r>
+        <w:rPr/>
+      </w:r>
+    </w:p>
+    <w:p>
+      <w:pPr>
         <w:pStyle w:val="TOAHeading"/>
         <w:rPr/>
       </w:pPr>
@@ -23,196 +43,238 @@
         <w:t>Table of Contents</w:t>
       </w:r>
     </w:p>
-    <w:p>
-      <w:pPr>
-        <w:pStyle w:val="Contents1"/>
-        <w:tabs>
-          <w:tab w:val="right" w:pos="9972" w:leader="dot"/>
-        </w:tabs>
-        <w:rPr/>
-      </w:pPr>
-      <w:r>
-        <w:fldChar w:fldCharType="begin"/>
-      </w:r>
-      <w:r>
-        <w:rPr>
-          <w:rStyle w:val="IndexLink"/>
-        </w:rPr>
-        <w:instrText> TOC \f \o "1-9" \h</w:instrText>
-      </w:r>
-      <w:r>
-        <w:rPr>
-          <w:rStyle w:val="IndexLink"/>
-        </w:rPr>
-        <w:fldChar w:fldCharType="separate"/>
-      </w:r>
-      <w:hyperlink w:anchor="__RefHeading___Toc204_1734721227">
-        <w:r>
-          <w:rPr>
-            <w:rStyle w:val="IndexLink"/>
-          </w:rPr>
-          <w:t>Upgrade Scenarios</w:t>
-          <w:tab/>
-          <w:t>1</w:t>
-        </w:r>
-      </w:hyperlink>
-    </w:p>
-    <w:p>
-      <w:pPr>
-        <w:pStyle w:val="Contents1"/>
-        <w:tabs>
-          <w:tab w:val="right" w:pos="9972" w:leader="dot"/>
-        </w:tabs>
-        <w:rPr/>
-      </w:pPr>
-      <w:hyperlink w:anchor="__RefHeading___Toc121_1691154109">
-        <w:r>
-          <w:rPr>
-            <w:rStyle w:val="IndexLink"/>
-          </w:rPr>
-          <w:t>In-place Upgrade</w:t>
-          <w:tab/>
-          <w:t>1</w:t>
-        </w:r>
-      </w:hyperlink>
-    </w:p>
-    <w:p>
-      <w:pPr>
-        <w:pStyle w:val="Contents1"/>
-        <w:tabs>
-          <w:tab w:val="right" w:pos="9972" w:leader="dot"/>
-        </w:tabs>
-        <w:rPr/>
-      </w:pPr>
-      <w:hyperlink w:anchor="__RefHeading___Toc206_1734721227">
-        <w:r>
-          <w:rPr>
-            <w:rStyle w:val="IndexLink"/>
-          </w:rPr>
-          <w:t>Virtual Machine Image Upgrade</w:t>
-          <w:tab/>
-          <w:t>2</w:t>
-        </w:r>
-      </w:hyperlink>
-    </w:p>
-    <w:p>
-      <w:pPr>
-        <w:pStyle w:val="Contents2"/>
-        <w:tabs>
-          <w:tab w:val="right" w:pos="9972" w:leader="dot"/>
-        </w:tabs>
-        <w:rPr/>
-      </w:pPr>
-      <w:hyperlink w:anchor="__RefHeading___Toc208_1734721227">
-        <w:r>
-          <w:rPr>
-            <w:rStyle w:val="IndexLink"/>
-          </w:rPr>
-          <w:t>Database Export</w:t>
-          <w:tab/>
-          <w:t>2</w:t>
-        </w:r>
-      </w:hyperlink>
-    </w:p>
-    <w:p>
-      <w:pPr>
-        <w:pStyle w:val="Contents2"/>
-        <w:tabs>
-          <w:tab w:val="right" w:pos="9972" w:leader="dot"/>
-        </w:tabs>
-        <w:rPr/>
-      </w:pPr>
-      <w:hyperlink w:anchor="__RefHeading___Toc210_1734721227">
-        <w:r>
-          <w:rPr>
-            <w:rStyle w:val="IndexLink"/>
-          </w:rPr>
-          <w:t>Transferring the dumps</w:t>
-          <w:tab/>
-          <w:t>3</w:t>
-        </w:r>
-      </w:hyperlink>
-    </w:p>
-    <w:p>
-      <w:pPr>
-        <w:pStyle w:val="Contents2"/>
-        <w:tabs>
-          <w:tab w:val="right" w:pos="9972" w:leader="dot"/>
-        </w:tabs>
-        <w:rPr/>
-      </w:pPr>
-      <w:hyperlink w:anchor="__RefHeading___Toc212_1734721227">
-        <w:r>
-          <w:rPr>
-            <w:rStyle w:val="IndexLink"/>
-          </w:rPr>
-          <w:t>Importing the dump</w:t>
-          <w:tab/>
-          <w:t>5</w:t>
-        </w:r>
-      </w:hyperlink>
-    </w:p>
-    <w:p>
-      <w:pPr>
-        <w:pStyle w:val="Contents1"/>
-        <w:tabs>
-          <w:tab w:val="right" w:pos="9972" w:leader="dot"/>
-        </w:tabs>
-        <w:rPr/>
-      </w:pPr>
-      <w:hyperlink w:anchor="__RefHeading___Toc119_1691154109">
-        <w:r>
-          <w:rPr>
-            <w:rStyle w:val="IndexLink"/>
-          </w:rPr>
-          <w:t>Apply Schema Changes</w:t>
-          <w:tab/>
-          <w:t>7</w:t>
-        </w:r>
-      </w:hyperlink>
+    <w:sdt>
+      <w:sdtPr>
+        <w:docPartObj>
+          <w:docPartGallery w:val="Table of Contents"/>
+          <w:docPartUnique w:val="true"/>
+        </w:docPartObj>
+      </w:sdtPr>
+      <w:sdtContent>
+        <w:p>
+          <w:pPr>
+            <w:pStyle w:val="Contents1"/>
+            <w:tabs>
+              <w:tab w:val="right" w:pos="9972" w:leader="dot"/>
+            </w:tabs>
+            <w:rPr/>
+          </w:pPr>
+          <w:r>
+            <w:fldChar w:fldCharType="begin"/>
+          </w:r>
+          <w:r>
+            <w:rPr>
+              <w:rStyle w:val="IndexLink"/>
+            </w:rPr>
+            <w:instrText> TOC \f \o "1-9" \h</w:instrText>
+          </w:r>
+          <w:r>
+            <w:rPr>
+              <w:rStyle w:val="IndexLink"/>
+            </w:rPr>
+            <w:fldChar w:fldCharType="separate"/>
+          </w:r>
+          <w:hyperlink w:anchor="__RefHeading___Toc121_1691154109">
+            <w:r>
+              <w:rPr>
+                <w:rStyle w:val="IndexLink"/>
+              </w:rPr>
+              <w:t>In-place Upgrade</w:t>
+              <w:tab/>
+              <w:t>2</w:t>
+            </w:r>
+          </w:hyperlink>
+        </w:p>
+        <w:p>
+          <w:pPr>
+            <w:pStyle w:val="Contents1"/>
+            <w:tabs>
+              <w:tab w:val="right" w:pos="9972" w:leader="dot"/>
+            </w:tabs>
+            <w:rPr/>
+          </w:pPr>
+          <w:hyperlink w:anchor="__RefHeading___Toc206_1734721227">
+            <w:r>
+              <w:rPr>
+                <w:rStyle w:val="IndexLink"/>
+              </w:rPr>
+              <w:t>Virtual Machine Image Upgrade</w:t>
+              <w:tab/>
+              <w:t>3</w:t>
+            </w:r>
+          </w:hyperlink>
+        </w:p>
+        <w:p>
+          <w:pPr>
+            <w:pStyle w:val="Contents2"/>
+            <w:tabs>
+              <w:tab w:val="clear" w:pos="9689"/>
+              <w:tab w:val="right" w:pos="9972" w:leader="dot"/>
+            </w:tabs>
+            <w:rPr/>
+          </w:pPr>
+          <w:hyperlink w:anchor="__RefHeading___Toc208_1734721227">
+            <w:r>
+              <w:rPr>
+                <w:rStyle w:val="IndexLink"/>
+              </w:rPr>
+              <w:t>Database Export</w:t>
+              <w:tab/>
+              <w:t>3</w:t>
+            </w:r>
+          </w:hyperlink>
+        </w:p>
+        <w:p>
+          <w:pPr>
+            <w:pStyle w:val="Contents2"/>
+            <w:tabs>
+              <w:tab w:val="clear" w:pos="9689"/>
+              <w:tab w:val="right" w:pos="9972" w:leader="dot"/>
+            </w:tabs>
+            <w:rPr/>
+          </w:pPr>
+          <w:hyperlink w:anchor="__RefHeading___Toc210_1734721227">
+            <w:r>
+              <w:rPr>
+                <w:rStyle w:val="IndexLink"/>
+              </w:rPr>
+              <w:t>Transferring the dump</w:t>
+              <w:tab/>
+              <w:t>4</w:t>
+            </w:r>
+          </w:hyperlink>
+        </w:p>
+        <w:p>
+          <w:pPr>
+            <w:pStyle w:val="Contents2"/>
+            <w:tabs>
+              <w:tab w:val="clear" w:pos="9689"/>
+              <w:tab w:val="right" w:pos="9972" w:leader="dot"/>
+            </w:tabs>
+            <w:rPr/>
+          </w:pPr>
+          <w:hyperlink w:anchor="__RefHeading___Toc212_1734721227">
+            <w:r>
+              <w:rPr>
+                <w:rStyle w:val="IndexLink"/>
+              </w:rPr>
+              <w:t>Importing the dump</w:t>
+              <w:tab/>
+              <w:t>6</w:t>
+            </w:r>
+          </w:hyperlink>
+        </w:p>
+        <w:p>
+          <w:pPr>
+            <w:pStyle w:val="Contents1"/>
+            <w:tabs>
+              <w:tab w:val="right" w:pos="9972" w:leader="dot"/>
+            </w:tabs>
+            <w:rPr/>
+          </w:pPr>
+          <w:hyperlink w:anchor="__RefHeading___Toc149_234318120">
+            <w:r>
+              <w:rPr>
+                <w:rStyle w:val="IndexLink"/>
+              </w:rPr>
+              <w:t>Post-upgrade tasks</w:t>
+              <w:tab/>
+              <w:t>9</w:t>
+            </w:r>
+          </w:hyperlink>
+        </w:p>
+        <w:p>
+          <w:pPr>
+            <w:pStyle w:val="Contents2"/>
+            <w:tabs>
+              <w:tab w:val="clear" w:pos="9689"/>
+              <w:tab w:val="right" w:pos="9972" w:leader="dot"/>
+            </w:tabs>
+            <w:rPr/>
+          </w:pPr>
+          <w:hyperlink w:anchor="__RefHeading___Toc119_1691154109">
+            <w:r>
+              <w:rPr>
+                <w:rStyle w:val="IndexLink"/>
+              </w:rPr>
+              <w:t>Apply Schema Changes</w:t>
+              <w:tab/>
+              <w:t>9</w:t>
+            </w:r>
+          </w:hyperlink>
+          <w:r>
+            <w:rPr>
+              <w:rStyle w:val="IndexLink"/>
+            </w:rPr>
+            <w:fldChar w:fldCharType="end"/>
+          </w:r>
+        </w:p>
+      </w:sdtContent>
+    </w:sdt>
+    <w:p>
+      <w:pPr>
+        <w:pStyle w:val="TextBody"/>
+        <w:spacing w:lineRule="auto" w:line="276" w:before="0" w:after="140"/>
+        <w:rPr/>
+      </w:pPr>
+      <w:r>
+        <w:rPr/>
+      </w:r>
+    </w:p>
+    <w:p>
+      <w:pPr>
+        <w:pStyle w:val="TextBody"/>
+        <w:spacing w:lineRule="auto" w:line="276" w:before="0" w:after="140"/>
+        <w:rPr/>
+      </w:pPr>
+      <w:r>
+        <w:rPr/>
+      </w:r>
+    </w:p>
+    <w:p>
+      <w:pPr>
+        <w:pStyle w:val="TextBody"/>
+        <w:spacing w:lineRule="auto" w:line="276" w:before="0" w:after="140"/>
+        <w:rPr/>
+      </w:pPr>
+      <w:r>
+        <w:rPr/>
+      </w:r>
+    </w:p>
+    <w:p>
+      <w:pPr>
+        <w:pStyle w:val="TextBody"/>
+        <w:spacing w:lineRule="auto" w:line="276" w:before="0" w:after="140"/>
+        <w:rPr/>
+      </w:pPr>
+      <w:r>
+        <w:rPr/>
+      </w:r>
     </w:p>
     <w:p>
       <w:pPr>
         <w:pStyle w:val="Heading1"/>
-        <w:numPr>
-          <w:ilvl w:val="0"/>
-          <w:numId w:val="3"/>
-        </w:numPr>
-        <w:rPr/>
-      </w:pPr>
-      <w:bookmarkStart w:id="0" w:name="__RefHeading___Toc204_1734721227"/>
-      <w:bookmarkEnd w:id="0"/>
-      <w:r>
-        <w:rPr/>
-        <w:t>Upgrade Scenarios</w:t>
-      </w:r>
-      <w:r>
-        <w:rPr/>
-        <w:fldChar w:fldCharType="end"/>
-      </w:r>
-    </w:p>
-    <w:p>
-      <w:pPr>
-        <w:pStyle w:val="TextBody"/>
-        <w:rPr/>
-      </w:pPr>
-      <w:r>
-        <w:rPr/>
-        <w:t>There are two possible scenarios when upgrading SPECCHIO.</w:t>
-      </w:r>
-    </w:p>
-    <w:p>
-      <w:pPr>
-        <w:pStyle w:val="TextBody"/>
         <w:numPr>
           <w:ilvl w:val="0"/>
           <w:numId w:val="4"/>
         </w:numPr>
-        <w:rPr/>
-      </w:pPr>
-      <w:r>
-        <w:rPr/>
-        <w:t>Updating the SPECCHIO client and server inside the virtual machine.</w:t>
+        <w:spacing w:lineRule="auto" w:line="276" w:before="0" w:after="140"/>
+        <w:rPr/>
+      </w:pPr>
+      <w:r>
+        <w:rPr/>
+        <w:t>Upgrade Scenarios</w:t>
+      </w:r>
+    </w:p>
+    <w:p>
+      <w:pPr>
+        <w:pStyle w:val="TextBody"/>
+        <w:spacing w:lineRule="auto" w:line="276" w:before="0" w:after="140"/>
+        <w:rPr/>
+      </w:pPr>
+      <w:r>
+        <w:rPr/>
+        <w:t>There are two possible scenarios when upgrading SPECCHIO.</w:t>
       </w:r>
     </w:p>
     <w:p>
@@ -220,12 +282,26 @@
         <w:pStyle w:val="TextBody"/>
         <w:numPr>
           <w:ilvl w:val="0"/>
-          <w:numId w:val="4"/>
+          <w:numId w:val="5"/>
         </w:numPr>
         <w:rPr/>
       </w:pPr>
       <w:r>
         <w:rPr/>
+        <w:t>Updating the SPECCHIO client and server inside the virtual machine.</w:t>
+      </w:r>
+    </w:p>
+    <w:p>
+      <w:pPr>
+        <w:pStyle w:val="TextBody"/>
+        <w:numPr>
+          <w:ilvl w:val="0"/>
+          <w:numId w:val="5"/>
+        </w:numPr>
+        <w:rPr/>
+      </w:pPr>
+      <w:r>
+        <w:rPr/>
         <w:t>Replacing the virtual machine image with a newer version of it.</w:t>
       </w:r>
     </w:p>
@@ -236,6 +312,18 @@
       </w:pPr>
       <w:r>
         <w:rPr/>
+      </w:r>
+    </w:p>
+    <w:p>
+      <w:pPr>
+        <w:pStyle w:val="TextBody"/>
+        <w:rPr/>
+      </w:pPr>
+      <w:r>
+        <w:rPr/>
+      </w:r>
+      <w:r>
+        <w:br w:type="page"/>
       </w:r>
     </w:p>
     <w:p>
@@ -243,29 +331,25 @@
         <w:pStyle w:val="Heading1"/>
         <w:numPr>
           <w:ilvl w:val="0"/>
-          <w:numId w:val="1"/>
+          <w:numId w:val="2"/>
         </w:numPr>
         <w:rPr/>
       </w:pPr>
-      <w:bookmarkStart w:id="1" w:name="__RefHeading___Toc121_1691154109"/>
-      <w:bookmarkEnd w:id="1"/>
-      <w:r>
-        <w:rPr/>
-        <w:t xml:space="preserve">In-place </w:t>
-      </w:r>
-      <w:r>
-        <w:rPr/>
-        <w:t>Upgrade</w:t>
-      </w:r>
-    </w:p>
-    <w:p>
-      <w:pPr>
-        <w:pStyle w:val="TextBody"/>
-        <w:rPr/>
-      </w:pPr>
-      <w:r>
-        <w:rPr/>
-        <w:t>Most of the times you simply want to get your hands on a new SPECCHIO release. For this you need to start the “SPECCHIO Update Tool” and confirm the dialog. The script will then download the most recent SPECCHIO client and webapp release.</w:t>
+      <w:bookmarkStart w:id="0" w:name="__RefHeading___Toc121_1691154109"/>
+      <w:bookmarkEnd w:id="0"/>
+      <w:r>
+        <w:rPr/>
+        <w:t>In-place Upgrade</w:t>
+      </w:r>
+    </w:p>
+    <w:p>
+      <w:pPr>
+        <w:pStyle w:val="TextBody"/>
+        <w:rPr/>
+      </w:pPr>
+      <w:r>
+        <w:rPr/>
+        <w:t>Most of the times you simply want to get your hands on a new SPECCHIO release. For this, you need to start the “SPECCHIO Update Tool” and confirm the dialog. The script will then download the most recent SPECCHIO client and webapp release.</w:t>
       </w:r>
     </w:p>
     <w:p>
@@ -286,7 +370,7 @@
                 <wp:positionV relativeFrom="paragraph">
                   <wp:posOffset>1256665</wp:posOffset>
                 </wp:positionV>
-                <wp:extent cx="508000" cy="196215"/>
+                <wp:extent cx="508635" cy="196850"/>
                 <wp:effectExtent l="0" t="0" r="0" b="0"/>
                 <wp:wrapNone/>
                 <wp:docPr id="1" name="Shape1"/>
@@ -297,7 +381,7 @@
                       <wps:spPr>
                         <a:xfrm>
                           <a:off x="0" y="0"/>
-                          <a:ext cx="507240" cy="195480"/>
+                          <a:ext cx="507960" cy="196200"/>
                         </a:xfrm>
                         <a:custGeom>
                           <a:avLst/>
@@ -363,10 +447,10 @@
           <wp:anchor behindDoc="0" distT="0" distB="0" distL="0" distR="0" simplePos="0" locked="0" layoutInCell="1" allowOverlap="1" relativeHeight="14">
             <wp:simplePos x="0" y="0"/>
             <wp:positionH relativeFrom="column">
-              <wp:align>center</wp:align>
+              <wp:posOffset>640080</wp:posOffset>
             </wp:positionH>
             <wp:positionV relativeFrom="paragraph">
-              <wp:posOffset>635</wp:posOffset>
+              <wp:posOffset>-5080</wp:posOffset>
             </wp:positionV>
             <wp:extent cx="5052060" cy="2945765"/>
             <wp:effectExtent l="0" t="0" r="0" b="0"/>
@@ -405,6 +489,115 @@
           </wp:anchor>
         </w:drawing>
       </w:r>
+    </w:p>
+    <w:p>
+      <w:pPr>
+        <w:pStyle w:val="TextBody"/>
+        <w:rPr/>
+      </w:pPr>
+      <w:r>
+        <w:rPr/>
+      </w:r>
+    </w:p>
+    <w:p>
+      <w:pPr>
+        <w:pStyle w:val="TextBody"/>
+        <w:rPr/>
+      </w:pPr>
+      <w:r>
+        <w:rPr/>
+      </w:r>
+    </w:p>
+    <w:p>
+      <w:pPr>
+        <w:pStyle w:val="TextBody"/>
+        <w:rPr/>
+      </w:pPr>
+      <w:r>
+        <w:rPr/>
+      </w:r>
+    </w:p>
+    <w:p>
+      <w:pPr>
+        <w:pStyle w:val="TextBody"/>
+        <w:rPr/>
+      </w:pPr>
+      <w:r>
+        <w:rPr/>
+      </w:r>
+    </w:p>
+    <w:p>
+      <w:pPr>
+        <w:pStyle w:val="TextBody"/>
+        <w:rPr/>
+      </w:pPr>
+      <w:r>
+        <w:rPr/>
+      </w:r>
+    </w:p>
+    <w:p>
+      <w:pPr>
+        <w:pStyle w:val="TextBody"/>
+        <w:rPr/>
+      </w:pPr>
+      <w:r>
+        <w:rPr/>
+      </w:r>
+    </w:p>
+    <w:p>
+      <w:pPr>
+        <w:pStyle w:val="TextBody"/>
+        <w:rPr/>
+      </w:pPr>
+      <w:r>
+        <w:rPr/>
+      </w:r>
+    </w:p>
+    <w:p>
+      <w:pPr>
+        <w:pStyle w:val="TextBody"/>
+        <w:rPr/>
+      </w:pPr>
+      <w:r>
+        <w:rPr/>
+      </w:r>
+    </w:p>
+    <w:p>
+      <w:pPr>
+        <w:pStyle w:val="TextBody"/>
+        <w:rPr/>
+      </w:pPr>
+      <w:r>
+        <w:rPr/>
+      </w:r>
+    </w:p>
+    <w:p>
+      <w:pPr>
+        <w:pStyle w:val="TextBody"/>
+        <w:rPr/>
+      </w:pPr>
+      <w:r>
+        <w:rPr/>
+      </w:r>
+    </w:p>
+    <w:p>
+      <w:pPr>
+        <w:pStyle w:val="TextBody"/>
+        <w:rPr/>
+      </w:pPr>
+      <w:r>
+        <w:rPr/>
+        <w:t>You can now skip to the chapter “Post-upgrade tasks” for tasks you might have to do after an upgrade.</w:t>
+      </w:r>
+    </w:p>
+    <w:p>
+      <w:pPr>
+        <w:pStyle w:val="TextBody"/>
+        <w:rPr/>
+      </w:pPr>
+      <w:r>
+        <w:rPr/>
+      </w:r>
       <w:r>
         <w:br w:type="page"/>
       </w:r>
@@ -414,12 +607,12 @@
         <w:pStyle w:val="Heading1"/>
         <w:numPr>
           <w:ilvl w:val="0"/>
-          <w:numId w:val="2"/>
+          <w:numId w:val="3"/>
         </w:numPr>
         <w:rPr/>
       </w:pPr>
-      <w:bookmarkStart w:id="2" w:name="__RefHeading___Toc206_1734721227"/>
-      <w:bookmarkEnd w:id="2"/>
+      <w:bookmarkStart w:id="1" w:name="__RefHeading___Toc206_1734721227"/>
+      <w:bookmarkEnd w:id="1"/>
       <w:r>
         <w:rPr/>
         <w:t>Virtual Machine Image Upgrade</w:t>
@@ -432,27 +625,51 @@
       </w:pPr>
       <w:r>
         <w:rPr/>
-        <w:t>To upgrade the virtual machine image you want download the newest version from the website. Then start the new virtual machine as well as the old one side by side.</w:t>
-      </w:r>
-    </w:p>
-    <w:p>
-      <w:pPr>
-        <w:pStyle w:val="TextBody"/>
-        <w:rPr/>
-      </w:pPr>
-      <w:r>
-        <w:rPr/>
-        <w:t>By default the only persistent thing inside the virtual machine is the database. The database can be exported through the built in SPECCHIO backup tool. This export (also called dump) can then be transferred to the new virtual machine and imported using the same tool.</w:t>
-      </w:r>
-    </w:p>
-    <w:p>
-      <w:pPr>
-        <w:pStyle w:val="TextBody"/>
-        <w:rPr/>
-      </w:pPr>
-      <w:r>
-        <w:rPr/>
-        <w:t xml:space="preserve">You might also consider to create a snapshot of your current virtual machine (just in case). Checkout the </w:t>
+        <w:t xml:space="preserve">To upgrade the virtual machine image you want </w:t>
+      </w:r>
+      <w:r>
+        <w:rPr/>
+        <w:t xml:space="preserve">to </w:t>
+      </w:r>
+      <w:r>
+        <w:rPr/>
+        <w:t>download the newest version from the website. Then start the new virtual machine as well as the old one side by side.</w:t>
+      </w:r>
+    </w:p>
+    <w:p>
+      <w:pPr>
+        <w:pStyle w:val="TextBody"/>
+        <w:rPr/>
+      </w:pPr>
+      <w:r>
+        <w:rPr/>
+        <w:t xml:space="preserve">By default, the only persistent thing inside the virtual machine is the database. The database can be exported through the built-in SPECCHIO backup tool. This export (also called </w:t>
+      </w:r>
+      <w:r>
+        <w:rPr/>
+        <w:t>database-</w:t>
+      </w:r>
+      <w:r>
+        <w:rPr/>
+        <w:t>dump) can then be transferred to the new virtual machine and imported using the same tool.</w:t>
+      </w:r>
+    </w:p>
+    <w:p>
+      <w:pPr>
+        <w:pStyle w:val="TextBody"/>
+        <w:rPr/>
+      </w:pPr>
+      <w:r>
+        <w:rPr/>
+        <w:t xml:space="preserve">You might also consider </w:t>
+      </w:r>
+      <w:r>
+        <w:rPr/>
+        <w:t>creating</w:t>
+      </w:r>
+      <w:r>
+        <w:rPr/>
+        <w:t xml:space="preserve"> a snapshot of your current virtual machine (just in case). Check out the </w:t>
       </w:r>
       <w:r>
         <w:fldChar w:fldCharType="begin"/>
@@ -473,7 +690,7 @@
         <w:rPr>
           <w:rStyle w:val="InternetLink"/>
         </w:rPr>
-        <w:t>virtualbox manual</w:t>
+        <w:t>Vi</w:t>
       </w:r>
       <w:r>
         <w:rPr>
@@ -482,6 +699,24 @@
         <w:fldChar w:fldCharType="end"/>
       </w:r>
       <w:r>
+        <w:rPr>
+          <w:rStyle w:val="InternetLink"/>
+        </w:rPr>
+        <w:t>rtual</w:t>
+      </w:r>
+      <w:r>
+        <w:rPr>
+          <w:rStyle w:val="InternetLink"/>
+        </w:rPr>
+        <w:t>B</w:t>
+      </w:r>
+      <w:r>
+        <w:rPr>
+          <w:rStyle w:val="InternetLink"/>
+        </w:rPr>
+        <w:t>ox manual</w:t>
+      </w:r>
+      <w:r>
         <w:rPr/>
         <w:t xml:space="preserve"> on how to do this.</w:t>
       </w:r>
@@ -491,12 +726,12 @@
         <w:pStyle w:val="Heading2"/>
         <w:numPr>
           <w:ilvl w:val="1"/>
-          <w:numId w:val="2"/>
+          <w:numId w:val="3"/>
         </w:numPr>
         <w:rPr/>
       </w:pPr>
-      <w:bookmarkStart w:id="3" w:name="__RefHeading___Toc208_1734721227"/>
-      <w:bookmarkEnd w:id="3"/>
+      <w:bookmarkStart w:id="2" w:name="__RefHeading___Toc208_1734721227"/>
+      <w:bookmarkEnd w:id="2"/>
       <w:r>
         <w:rPr/>
         <w:t>Database Export</w:t>
@@ -509,7 +744,23 @@
       </w:pPr>
       <w:r>
         <w:rPr/>
-        <w:t>Simply click on the desktop link called “SPECCHIO Backup Tool”. You will then be asked whether you would like to do backup or restore an existing dump. Select “Backup”:</w:t>
+        <w:t xml:space="preserve">Simply click on the desktop link called “SPECCHIO Backup Tool”. You will then be asked whether you would like to do </w:t>
+      </w:r>
+      <w:r>
+        <w:rPr/>
+        <w:t xml:space="preserve">a </w:t>
+      </w:r>
+      <w:r>
+        <w:rPr/>
+        <w:t xml:space="preserve">backup or restore an existing </w:t>
+      </w:r>
+      <w:r>
+        <w:rPr/>
+        <w:t>database-</w:t>
+      </w:r>
+      <w:r>
+        <w:rPr/>
+        <w:t>dump. Select “Backup”:</w:t>
       </w:r>
     </w:p>
     <w:p>
@@ -587,7 +838,7 @@
                 <wp:positionV relativeFrom="paragraph">
                   <wp:posOffset>31750</wp:posOffset>
                 </wp:positionV>
-                <wp:extent cx="508000" cy="196215"/>
+                <wp:extent cx="508635" cy="196850"/>
                 <wp:effectExtent l="0" t="0" r="0" b="0"/>
                 <wp:wrapNone/>
                 <wp:docPr id="4" name="Shape1"/>
@@ -598,7 +849,7 @@
                       <wps:spPr>
                         <a:xfrm>
                           <a:off x="0" y="0"/>
-                          <a:ext cx="507240" cy="195480"/>
+                          <a:ext cx="507960" cy="196200"/>
                         </a:xfrm>
                         <a:custGeom>
                           <a:avLst/>
@@ -759,25 +1010,7 @@
       </w:pPr>
       <w:r>
         <w:rPr/>
-      </w:r>
-    </w:p>
-    <w:p>
-      <w:pPr>
-        <w:pStyle w:val="TextBody"/>
-        <w:rPr/>
-      </w:pPr>
-      <w:r>
-        <w:rPr/>
-        <w:t>Confirm once more that you want to create a backup. Also ensure that your virtual machine has enough space to store the database export:</w:t>
-      </w:r>
-    </w:p>
-    <w:p>
-      <w:pPr>
-        <w:pStyle w:val="TextBody"/>
-        <w:rPr/>
-      </w:pPr>
-      <w:r>
-        <w:rPr/>
+        <w:t>Confirm once more that you want to create a backup. Also, ensure that your virtual machine has enough space to store the database export:</w:t>
       </w:r>
     </w:p>
     <w:p>
@@ -896,15 +1129,6 @@
       </w:pPr>
       <w:r>
         <w:rPr/>
-      </w:r>
-    </w:p>
-    <w:p>
-      <w:pPr>
-        <w:pStyle w:val="TextBody"/>
-        <w:rPr/>
-      </w:pPr>
-      <w:r>
-        <w:rPr/>
         <w:drawing>
           <wp:anchor behindDoc="0" distT="0" distB="0" distL="0" distR="0" simplePos="0" locked="0" layoutInCell="1" allowOverlap="1" relativeHeight="3">
             <wp:simplePos x="0" y="0"/>
@@ -1002,12 +1226,12 @@
         <w:pStyle w:val="Heading2"/>
         <w:numPr>
           <w:ilvl w:val="1"/>
-          <w:numId w:val="2"/>
+          <w:numId w:val="3"/>
         </w:numPr>
         <w:rPr/>
       </w:pPr>
-      <w:bookmarkStart w:id="4" w:name="__RefHeading___Toc210_1734721227"/>
-      <w:bookmarkEnd w:id="4"/>
+      <w:bookmarkStart w:id="3" w:name="__RefHeading___Toc210_1734721227"/>
+      <w:bookmarkEnd w:id="3"/>
       <w:r>
         <w:rPr/>
         <w:t>Transferring the dump</w:t>
@@ -1115,7 +1339,7 @@
                 <wp:positionV relativeFrom="paragraph">
                   <wp:posOffset>167005</wp:posOffset>
                 </wp:positionV>
-                <wp:extent cx="549275" cy="154305"/>
+                <wp:extent cx="549910" cy="154940"/>
                 <wp:effectExtent l="0" t="0" r="0" b="0"/>
                 <wp:wrapNone/>
                 <wp:docPr id="8" name="Shape2"/>
@@ -1126,7 +1350,7 @@
                       <wps:spPr>
                         <a:xfrm>
                           <a:off x="0" y="0"/>
-                          <a:ext cx="548640" cy="153720"/>
+                          <a:ext cx="549360" cy="154440"/>
                         </a:xfrm>
                         <a:custGeom>
                           <a:avLst/>
@@ -1281,7 +1505,7 @@
       </w:pPr>
       <w:r>
         <w:rPr/>
-        <w:t>Create a new directory on your system and select it as “Folder Path”. Name the shared folder “specchio_update” and ensure the the “Auto-mount” feature is selected.</w:t>
+        <w:t>Create a new directory on your system and select it as “Folder Path”. Name the shared folder “specchio_update” and ensure the “Auto-mount” feature is selected.</w:t>
       </w:r>
     </w:p>
     <w:p>
@@ -1442,7 +1666,7 @@
         <w:pStyle w:val="Heading3"/>
         <w:numPr>
           <w:ilvl w:val="2"/>
-          <w:numId w:val="3"/>
+          <w:numId w:val="4"/>
         </w:numPr>
         <w:rPr/>
       </w:pPr>
@@ -1543,12 +1767,12 @@
         <w:pStyle w:val="Heading2"/>
         <w:numPr>
           <w:ilvl w:val="1"/>
-          <w:numId w:val="2"/>
+          <w:numId w:val="3"/>
         </w:numPr>
         <w:rPr/>
       </w:pPr>
-      <w:bookmarkStart w:id="5" w:name="__RefHeading___Toc212_1734721227"/>
-      <w:bookmarkEnd w:id="5"/>
+      <w:bookmarkStart w:id="4" w:name="__RefHeading___Toc212_1734721227"/>
+      <w:bookmarkEnd w:id="4"/>
       <w:r>
         <w:rPr/>
         <w:t>Importing the dump</w:t>
@@ -1884,7 +2108,7 @@
       </w:pPr>
       <w:r>
         <w:rPr/>
-        <w:t>Once again dependent on the size of the dump you will see a progressbar or not. Once the import finished you should see the following info box:</w:t>
+        <w:t>Once again dependent on the size of the dump you will see a progress bar or not. Once the import finished you should see the following infobox:</w:t>
       </w:r>
     </w:p>
     <w:p>
@@ -2007,22 +2231,13 @@
     </w:p>
     <w:p>
       <w:pPr>
-        <w:pStyle w:val="TextBody"/>
-        <w:rPr/>
-      </w:pPr>
-      <w:r>
-        <w:rPr/>
-      </w:r>
-    </w:p>
-    <w:p>
-      <w:pPr>
         <w:pStyle w:val="Heading1"/>
         <w:widowControl/>
         <w:numPr>
           <w:ilvl w:val="0"/>
           <w:numId w:val="0"/>
         </w:numPr>
-        <w:overflowPunct w:val="true"/>
+        <w:overflowPunct w:val="false"/>
         <w:jc w:val="left"/>
         <w:outlineLvl w:val="0"/>
         <w:rPr/>
@@ -2039,8 +2254,20 @@
         <w:pStyle w:val="Heading1"/>
         <w:numPr>
           <w:ilvl w:val="0"/>
-          <w:numId w:val="2"/>
+          <w:numId w:val="3"/>
         </w:numPr>
+        <w:rPr/>
+      </w:pPr>
+      <w:bookmarkStart w:id="5" w:name="__RefHeading___Toc149_234318120"/>
+      <w:bookmarkEnd w:id="5"/>
+      <w:r>
+        <w:rPr/>
+        <w:t>Post-upgrade tasks</w:t>
+      </w:r>
+    </w:p>
+    <w:p>
+      <w:pPr>
+        <w:pStyle w:val="Heading2"/>
         <w:rPr/>
       </w:pPr>
       <w:bookmarkStart w:id="6" w:name="__RefHeading___Toc119_1691154109"/>
@@ -2057,7 +2284,15 @@
       </w:pPr>
       <w:r>
         <w:rPr/>
-        <w:t>Independent of the scenario you chose, their might be pending schema changes that need to be applied. To verify this, checkout the SPECCHIO_ReleaseNotes.pdf inside the Guide folder.</w:t>
+        <w:t>Regardless of the scenario you chose, the</w:t>
+      </w:r>
+      <w:r>
+        <w:rPr/>
+        <w:t>re</w:t>
+      </w:r>
+      <w:r>
+        <w:rPr/>
+        <w:t xml:space="preserve"> might be pending schema changes that need to be applied. To verify this, check out the SPECCHIO_ReleaseNotes.pdf inside the Guide folder.</w:t>
       </w:r>
     </w:p>
     <w:p>
@@ -2088,7 +2323,7 @@
                 <wp:positionV relativeFrom="paragraph">
                   <wp:posOffset>2266315</wp:posOffset>
                 </wp:positionV>
-                <wp:extent cx="508000" cy="196215"/>
+                <wp:extent cx="508635" cy="196850"/>
                 <wp:effectExtent l="0" t="0" r="0" b="0"/>
                 <wp:wrapNone/>
                 <wp:docPr id="15" name="Shape1"/>
@@ -2099,7 +2334,7 @@
                       <wps:spPr>
                         <a:xfrm>
                           <a:off x="0" y="0"/>
-                          <a:ext cx="507240" cy="195480"/>
+                          <a:ext cx="507960" cy="196200"/>
                         </a:xfrm>
                         <a:custGeom>
                           <a:avLst/>
@@ -2216,6 +2451,26 @@
       </w:pPr>
       <w:r>
         <w:rPr/>
+      </w:r>
+    </w:p>
+    <w:p>
+      <w:pPr>
+        <w:pStyle w:val="TextBody"/>
+        <w:spacing w:before="0" w:after="140"/>
+        <w:rPr/>
+      </w:pPr>
+      <w:r>
+        <w:rPr/>
+      </w:r>
+    </w:p>
+    <w:p>
+      <w:pPr>
+        <w:pStyle w:val="TextBody"/>
+        <w:spacing w:before="0" w:after="140"/>
+        <w:rPr/>
+      </w:pPr>
+      <w:r>
+        <w:rPr/>
         <w:t>You’re now ready to use the new features. Have fun!</w:t>
       </w:r>
     </w:p>
@@ -2516,6 +2771,98 @@
   <w:abstractNum w:abstractNumId="4">
     <w:lvl w:ilvl="0">
       <w:start w:val="1"/>
+      <w:numFmt w:val="none"/>
+      <w:suff w:val="nothing"/>
+      <w:lvlText w:val=""/>
+      <w:lvlJc w:val="left"/>
+      <w:pPr>
+        <w:ind w:left="0" w:hanging="0"/>
+      </w:pPr>
+    </w:lvl>
+    <w:lvl w:ilvl="1">
+      <w:start w:val="1"/>
+      <w:numFmt w:val="none"/>
+      <w:suff w:val="nothing"/>
+      <w:lvlText w:val=""/>
+      <w:lvlJc w:val="left"/>
+      <w:pPr>
+        <w:ind w:left="0" w:hanging="0"/>
+      </w:pPr>
+    </w:lvl>
+    <w:lvl w:ilvl="2">
+      <w:start w:val="1"/>
+      <w:numFmt w:val="none"/>
+      <w:suff w:val="nothing"/>
+      <w:lvlText w:val=""/>
+      <w:lvlJc w:val="left"/>
+      <w:pPr>
+        <w:ind w:left="0" w:hanging="0"/>
+      </w:pPr>
+    </w:lvl>
+    <w:lvl w:ilvl="3">
+      <w:start w:val="1"/>
+      <w:numFmt w:val="none"/>
+      <w:suff w:val="nothing"/>
+      <w:lvlText w:val=""/>
+      <w:lvlJc w:val="left"/>
+      <w:pPr>
+        <w:ind w:left="0" w:hanging="0"/>
+      </w:pPr>
+    </w:lvl>
+    <w:lvl w:ilvl="4">
+      <w:start w:val="1"/>
+      <w:numFmt w:val="none"/>
+      <w:suff w:val="nothing"/>
+      <w:lvlText w:val=""/>
+      <w:lvlJc w:val="left"/>
+      <w:pPr>
+        <w:ind w:left="0" w:hanging="0"/>
+      </w:pPr>
+    </w:lvl>
+    <w:lvl w:ilvl="5">
+      <w:start w:val="1"/>
+      <w:numFmt w:val="none"/>
+      <w:suff w:val="nothing"/>
+      <w:lvlText w:val=""/>
+      <w:lvlJc w:val="left"/>
+      <w:pPr>
+        <w:ind w:left="0" w:hanging="0"/>
+      </w:pPr>
+    </w:lvl>
+    <w:lvl w:ilvl="6">
+      <w:start w:val="1"/>
+      <w:numFmt w:val="none"/>
+      <w:suff w:val="nothing"/>
+      <w:lvlText w:val=""/>
+      <w:lvlJc w:val="left"/>
+      <w:pPr>
+        <w:ind w:left="0" w:hanging="0"/>
+      </w:pPr>
+    </w:lvl>
+    <w:lvl w:ilvl="7">
+      <w:start w:val="1"/>
+      <w:numFmt w:val="none"/>
+      <w:suff w:val="nothing"/>
+      <w:lvlText w:val=""/>
+      <w:lvlJc w:val="left"/>
+      <w:pPr>
+        <w:ind w:left="0" w:hanging="0"/>
+      </w:pPr>
+    </w:lvl>
+    <w:lvl w:ilvl="8">
+      <w:start w:val="1"/>
+      <w:numFmt w:val="none"/>
+      <w:suff w:val="nothing"/>
+      <w:lvlText w:val=""/>
+      <w:lvlJc w:val="left"/>
+      <w:pPr>
+        <w:ind w:left="0" w:hanging="0"/>
+      </w:pPr>
+    </w:lvl>
+  </w:abstractNum>
+  <w:abstractNum w:abstractNumId="5">
+    <w:lvl w:ilvl="0">
+      <w:start w:val="1"/>
       <w:numFmt w:val="decimal"/>
       <w:lvlText w:val="%1."/>
       <w:lvlJc w:val="left"/>
@@ -2634,6 +2981,9 @@
   </w:num>
   <w:num w:numId="4">
     <w:abstractNumId w:val="4"/>
+  </w:num>
+  <w:num w:numId="5">
+    <w:abstractNumId w:val="5"/>
   </w:num>
 </w:numbering>
 </file>
@@ -2659,7 +3009,7 @@
     <w:qFormat/>
     <w:pPr>
       <w:widowControl/>
-      <w:overflowPunct w:val="true"/>
+      <w:overflowPunct w:val="false"/>
       <w:bidi w:val="0"/>
       <w:jc w:val="left"/>
     </w:pPr>
@@ -2749,6 +3099,11 @@
   </w:style>
   <w:style w:type="character" w:styleId="ListLabel1">
     <w:name w:val="ListLabel 1"/>
+    <w:qFormat/>
+    <w:rPr/>
+  </w:style>
+  <w:style w:type="character" w:styleId="ListLabel2">
+    <w:name w:val="ListLabel 2"/>
     <w:qFormat/>
     <w:rPr/>
   </w:style>
@@ -2844,6 +3199,7 @@
     <w:basedOn w:val="Index"/>
     <w:pPr>
       <w:tabs>
+        <w:tab w:val="clear" w:pos="709"/>
         <w:tab w:val="right" w:pos="9972" w:leader="dot"/>
       </w:tabs>
       <w:ind w:left="0" w:right="0" w:hanging="0"/>
@@ -2855,6 +3211,7 @@
     <w:basedOn w:val="Index"/>
     <w:pPr>
       <w:tabs>
+        <w:tab w:val="clear" w:pos="709"/>
         <w:tab w:val="right" w:pos="9689" w:leader="dot"/>
       </w:tabs>
       <w:ind w:left="283" w:right="0" w:hanging="0"/>
@@ -2866,6 +3223,7 @@
     <w:basedOn w:val="Index"/>
     <w:pPr>
       <w:tabs>
+        <w:tab w:val="clear" w:pos="709"/>
         <w:tab w:val="right" w:pos="9406" w:leader="dot"/>
       </w:tabs>
       <w:ind w:left="566" w:right="0" w:hanging="0"/>

</xml_diff>